<commit_message>
Minor changes to documents
</commit_message>
<xml_diff>
--- a/Documents/ProjectConcept.docx
+++ b/Documents/ProjectConcept.docx
@@ -1,6 +1,6 @@
 
 <file path=word/document.xml><?xml version="1.0" encoding="utf-8"?>
-<w:document xmlns:r="http://schemas.openxmlformats.org/officeDocument/2006/relationships" xmlns:wp="http://schemas.openxmlformats.org/drawingml/2006/wordprocessingDrawing" xmlns:w="http://schemas.openxmlformats.org/wordprocessingml/2006/main" xmlns:w10="urn:schemas-microsoft-com:office:word" xmlns:w14="http://schemas.microsoft.com/office/word/2010/wordml" xmlns:wps="http://schemas.microsoft.com/office/word/2010/wordprocessingShape" xmlns:wpg="http://schemas.microsoft.com/office/word/2010/wordprocessingGroup" xmlns:mc="http://schemas.openxmlformats.org/markup-compatibility/2006" xmlns:v="urn:schemas-microsoft-com:vml" xmlns:o="urn:schemas-microsoft-com:office:office" mc:Ignorable="w14">
+<w:document xmlns:wpc="http://schemas.microsoft.com/office/word/2010/wordprocessingCanvas" xmlns:mo="http://schemas.microsoft.com/office/mac/office/2008/main" xmlns:mc="http://schemas.openxmlformats.org/markup-compatibility/2006" xmlns:mv="urn:schemas-microsoft-com:mac:vml" xmlns:o="urn:schemas-microsoft-com:office:office" xmlns:r="http://schemas.openxmlformats.org/officeDocument/2006/relationships" xmlns:m="http://schemas.openxmlformats.org/officeDocument/2006/math" xmlns:v="urn:schemas-microsoft-com:vml" xmlns:wp14="http://schemas.microsoft.com/office/word/2010/wordprocessingDrawing" xmlns:wp="http://schemas.openxmlformats.org/drawingml/2006/wordprocessingDrawing" xmlns:w10="urn:schemas-microsoft-com:office:word" xmlns:w="http://schemas.openxmlformats.org/wordprocessingml/2006/main" xmlns:w14="http://schemas.microsoft.com/office/word/2010/wordml" xmlns:wpg="http://schemas.microsoft.com/office/word/2010/wordprocessingGroup" xmlns:wpi="http://schemas.microsoft.com/office/word/2010/wordprocessingInk" xmlns:wne="http://schemas.microsoft.com/office/word/2006/wordml" xmlns:wps="http://schemas.microsoft.com/office/word/2010/wordprocessingShape" mc:Ignorable="w14 wp14">
   <w:body>
     <w:p>
       <w:pPr>
@@ -10,26 +10,12 @@
       <w:r>
         <w:rPr>
           <w:rFonts w:ascii="Cambria" w:hAnsi="Cambria"/>
-          <w:b w:val="1"/>
-          <w:bCs w:val="1"/>
+          <w:b/>
+          <w:bCs/>
           <w:sz w:val="36"/>
           <w:szCs w:val="36"/>
-          <w:rtl w:val="0"/>
-          <w:lang w:val="en-US"/>
         </w:rPr>
-        <w:t xml:space="preserve">Project </w:t>
-      </w:r>
-      <w:r>
-        <w:rPr>
-          <w:rFonts w:ascii="Cambria" w:hAnsi="Cambria"/>
-          <w:b w:val="1"/>
-          <w:bCs w:val="1"/>
-          <w:sz w:val="36"/>
-          <w:szCs w:val="36"/>
-          <w:rtl w:val="0"/>
-          <w:lang w:val="en-US"/>
-        </w:rPr>
-        <w:t>Concept</w:t>
+        <w:t>Project Concept</w:t>
       </w:r>
     </w:p>
     <w:p>
@@ -41,47 +27,43 @@
     <w:tbl>
       <w:tblPr>
         <w:tblW w:w="9375" w:type="dxa"/>
-        <w:jc w:val="left"/>
         <w:tblInd w:w="108" w:type="dxa"/>
         <w:tblBorders>
-          <w:top w:val="single" w:color="ffffff" w:sz="8" w:space="0" w:shadow="0" w:frame="0"/>
-          <w:left w:val="single" w:color="ffffff" w:sz="8" w:space="0" w:shadow="0" w:frame="0"/>
-          <w:bottom w:val="single" w:color="ffffff" w:sz="8" w:space="0" w:shadow="0" w:frame="0"/>
-          <w:right w:val="single" w:color="ffffff" w:sz="8" w:space="0" w:shadow="0" w:frame="0"/>
-          <w:insideH w:val="single" w:color="ffffff" w:sz="8" w:space="0" w:shadow="0" w:frame="0"/>
-          <w:insideV w:val="single" w:color="ffffff" w:sz="8" w:space="0" w:shadow="0" w:frame="0"/>
+          <w:top w:val="single" w:sz="8" w:space="0" w:color="FFFFFF"/>
+          <w:left w:val="single" w:sz="8" w:space="0" w:color="FFFFFF"/>
+          <w:bottom w:val="single" w:sz="8" w:space="0" w:color="FFFFFF"/>
+          <w:right w:val="single" w:sz="8" w:space="0" w:color="FFFFFF"/>
+          <w:insideH w:val="single" w:sz="8" w:space="0" w:color="FFFFFF"/>
+          <w:insideV w:val="single" w:sz="8" w:space="0" w:color="FFFFFF"/>
         </w:tblBorders>
-        <w:shd w:val="clear" w:color="auto" w:fill="ced7e7"/>
+        <w:shd w:val="clear" w:color="auto" w:fill="CED7E7"/>
         <w:tblLayout w:type="fixed"/>
+        <w:tblLook w:val="04A0" w:firstRow="1" w:lastRow="0" w:firstColumn="1" w:lastColumn="0" w:noHBand="0" w:noVBand="1"/>
       </w:tblPr>
       <w:tblGrid>
         <w:gridCol w:w="1500"/>
         <w:gridCol w:w="7875"/>
       </w:tblGrid>
       <w:tr>
-        <w:tblPrEx>
-          <w:shd w:val="clear" w:color="auto" w:fill="ced7e7"/>
-        </w:tblPrEx>
         <w:trPr>
-          <w:trHeight w:val="488" w:hRule="atLeast"/>
+          <w:trHeight w:val="488"/>
         </w:trPr>
         <w:tc>
           <w:tcPr>
-            <w:tcW w:type="dxa" w:w="1500"/>
+            <w:tcW w:w="1500" w:type="dxa"/>
             <w:tcBorders>
-              <w:top w:val="single" w:color="000000" w:sz="6" w:space="0" w:shadow="0" w:frame="0"/>
-              <w:left w:val="single" w:color="000000" w:sz="6" w:space="0" w:shadow="0" w:frame="0"/>
-              <w:bottom w:val="single" w:color="000000" w:sz="6" w:space="0" w:shadow="0" w:frame="0"/>
-              <w:right w:val="single" w:color="000000" w:sz="6" w:space="0" w:shadow="0" w:frame="0"/>
+              <w:top w:val="single" w:sz="6" w:space="0" w:color="000000"/>
+              <w:left w:val="single" w:sz="6" w:space="0" w:color="000000"/>
+              <w:bottom w:val="single" w:sz="6" w:space="0" w:color="000000"/>
+              <w:right w:val="single" w:sz="6" w:space="0" w:color="000000"/>
             </w:tcBorders>
             <w:shd w:val="clear" w:color="auto" w:fill="auto"/>
             <w:tcMar>
-              <w:top w:type="dxa" w:w="80"/>
-              <w:left w:type="dxa" w:w="80"/>
-              <w:bottom w:type="dxa" w:w="80"/>
-              <w:right w:type="dxa" w:w="80"/>
+              <w:top w:w="80" w:type="dxa"/>
+              <w:left w:w="80" w:type="dxa"/>
+              <w:bottom w:w="80" w:type="dxa"/>
+              <w:right w:w="80" w:type="dxa"/>
             </w:tcMar>
-            <w:vAlign w:val="top"/>
           </w:tcPr>
           <w:p>
             <w:pPr>
@@ -91,12 +73,10 @@
             <w:r>
               <w:rPr>
                 <w:rFonts w:ascii="Cambria" w:hAnsi="Cambria"/>
-                <w:b w:val="1"/>
-                <w:bCs w:val="1"/>
+                <w:b/>
+                <w:bCs/>
                 <w:sz w:val="18"/>
                 <w:szCs w:val="18"/>
-                <w:rtl w:val="0"/>
-                <w:lang w:val="en-US"/>
               </w:rPr>
               <w:t>Project number</w:t>
             </w:r>
@@ -104,19 +84,19 @@
         </w:tc>
         <w:tc>
           <w:tcPr>
-            <w:tcW w:type="dxa" w:w="7875"/>
+            <w:tcW w:w="7875" w:type="dxa"/>
             <w:tcBorders>
-              <w:top w:val="single" w:color="000000" w:sz="6" w:space="0" w:shadow="0" w:frame="0"/>
-              <w:left w:val="single" w:color="000000" w:sz="6" w:space="0" w:shadow="0" w:frame="0"/>
-              <w:bottom w:val="single" w:color="000000" w:sz="6" w:space="0" w:shadow="0" w:frame="0"/>
-              <w:right w:val="single" w:color="000000" w:sz="6" w:space="0" w:shadow="0" w:frame="0"/>
+              <w:top w:val="single" w:sz="6" w:space="0" w:color="000000"/>
+              <w:left w:val="single" w:sz="6" w:space="0" w:color="000000"/>
+              <w:bottom w:val="single" w:sz="6" w:space="0" w:color="000000"/>
+              <w:right w:val="single" w:sz="6" w:space="0" w:color="000000"/>
             </w:tcBorders>
-            <w:shd w:val="clear" w:color="auto" w:fill="ffffff"/>
+            <w:shd w:val="clear" w:color="auto" w:fill="FFFFFF"/>
             <w:tcMar>
-              <w:top w:type="dxa" w:w="80"/>
-              <w:left w:type="dxa" w:w="80"/>
-              <w:bottom w:type="dxa" w:w="80"/>
-              <w:right w:type="dxa" w:w="80"/>
+              <w:top w:w="80" w:type="dxa"/>
+              <w:left w:w="80" w:type="dxa"/>
+              <w:bottom w:w="80" w:type="dxa"/>
+              <w:right w:w="80" w:type="dxa"/>
             </w:tcMar>
             <w:vAlign w:val="center"/>
           </w:tcPr>
@@ -128,12 +108,11 @@
             <w:r>
               <w:rPr>
                 <w:rFonts w:ascii="Cambria" w:hAnsi="Cambria"/>
-                <w:b w:val="1"/>
-                <w:bCs w:val="1"/>
+                <w:b/>
+                <w:bCs/>
                 <w:sz w:val="20"/>
                 <w:szCs w:val="20"/>
-                <w:shd w:val="clear" w:color="auto" w:fill="ffffff"/>
-                <w:rtl w:val="0"/>
+                <w:shd w:val="clear" w:color="auto" w:fill="FFFFFF"/>
               </w:rPr>
               <w:t>SSAD03</w:t>
             </w:r>
@@ -141,29 +120,25 @@
         </w:tc>
       </w:tr>
       <w:tr>
-        <w:tblPrEx>
-          <w:shd w:val="clear" w:color="auto" w:fill="ced7e7"/>
-        </w:tblPrEx>
         <w:trPr>
-          <w:trHeight w:val="555" w:hRule="atLeast"/>
+          <w:trHeight w:val="555"/>
         </w:trPr>
         <w:tc>
           <w:tcPr>
-            <w:tcW w:type="dxa" w:w="1500"/>
+            <w:tcW w:w="1500" w:type="dxa"/>
             <w:tcBorders>
-              <w:top w:val="single" w:color="000000" w:sz="6" w:space="0" w:shadow="0" w:frame="0"/>
-              <w:left w:val="single" w:color="000000" w:sz="6" w:space="0" w:shadow="0" w:frame="0"/>
-              <w:bottom w:val="single" w:color="000000" w:sz="6" w:space="0" w:shadow="0" w:frame="0"/>
-              <w:right w:val="single" w:color="000000" w:sz="6" w:space="0" w:shadow="0" w:frame="0"/>
+              <w:top w:val="single" w:sz="6" w:space="0" w:color="000000"/>
+              <w:left w:val="single" w:sz="6" w:space="0" w:color="000000"/>
+              <w:bottom w:val="single" w:sz="6" w:space="0" w:color="000000"/>
+              <w:right w:val="single" w:sz="6" w:space="0" w:color="000000"/>
             </w:tcBorders>
             <w:shd w:val="clear" w:color="auto" w:fill="auto"/>
             <w:tcMar>
-              <w:top w:type="dxa" w:w="80"/>
-              <w:left w:type="dxa" w:w="80"/>
-              <w:bottom w:type="dxa" w:w="80"/>
-              <w:right w:type="dxa" w:w="80"/>
+              <w:top w:w="80" w:type="dxa"/>
+              <w:left w:w="80" w:type="dxa"/>
+              <w:bottom w:w="80" w:type="dxa"/>
+              <w:right w:w="80" w:type="dxa"/>
             </w:tcMar>
-            <w:vAlign w:val="top"/>
           </w:tcPr>
           <w:p>
             <w:pPr>
@@ -173,12 +148,10 @@
             <w:r>
               <w:rPr>
                 <w:rFonts w:ascii="Cambria" w:hAnsi="Cambria"/>
-                <w:b w:val="1"/>
-                <w:bCs w:val="1"/>
+                <w:b/>
+                <w:bCs/>
                 <w:sz w:val="20"/>
                 <w:szCs w:val="20"/>
-                <w:rtl w:val="0"/>
-                <w:lang w:val="en-US"/>
               </w:rPr>
               <w:t>Project Title</w:t>
             </w:r>
@@ -186,19 +159,19 @@
         </w:tc>
         <w:tc>
           <w:tcPr>
-            <w:tcW w:type="dxa" w:w="7875"/>
+            <w:tcW w:w="7875" w:type="dxa"/>
             <w:tcBorders>
-              <w:top w:val="single" w:color="000000" w:sz="6" w:space="0" w:shadow="0" w:frame="0"/>
-              <w:left w:val="single" w:color="000000" w:sz="6" w:space="0" w:shadow="0" w:frame="0"/>
-              <w:bottom w:val="single" w:color="000000" w:sz="6" w:space="0" w:shadow="0" w:frame="0"/>
-              <w:right w:val="single" w:color="000000" w:sz="6" w:space="0" w:shadow="0" w:frame="0"/>
+              <w:top w:val="single" w:sz="6" w:space="0" w:color="000000"/>
+              <w:left w:val="single" w:sz="6" w:space="0" w:color="000000"/>
+              <w:bottom w:val="single" w:sz="6" w:space="0" w:color="000000"/>
+              <w:right w:val="single" w:sz="6" w:space="0" w:color="000000"/>
             </w:tcBorders>
-            <w:shd w:val="clear" w:color="auto" w:fill="ffffff"/>
+            <w:shd w:val="clear" w:color="auto" w:fill="FFFFFF"/>
             <w:tcMar>
-              <w:top w:type="dxa" w:w="80"/>
-              <w:left w:type="dxa" w:w="80"/>
-              <w:bottom w:type="dxa" w:w="80"/>
-              <w:right w:type="dxa" w:w="80"/>
+              <w:top w:w="80" w:type="dxa"/>
+              <w:left w:w="80" w:type="dxa"/>
+              <w:bottom w:w="80" w:type="dxa"/>
+              <w:right w:w="80" w:type="dxa"/>
             </w:tcMar>
             <w:vAlign w:val="center"/>
           </w:tcPr>
@@ -207,19 +180,17 @@
               <w:pStyle w:val="Body"/>
               <w:jc w:val="center"/>
               <w:rPr>
-                <w:rFonts w:ascii="Cambria" w:cs="Cambria" w:hAnsi="Cambria" w:eastAsia="Cambria"/>
+                <w:rFonts w:ascii="Cambria" w:eastAsia="Cambria" w:hAnsi="Cambria" w:cs="Cambria"/>
               </w:rPr>
             </w:pPr>
             <w:r>
               <w:rPr>
                 <w:rFonts w:ascii="Cambria" w:hAnsi="Cambria"/>
-                <w:b w:val="1"/>
-                <w:bCs w:val="1"/>
+                <w:b/>
+                <w:bCs/>
                 <w:sz w:val="20"/>
                 <w:szCs w:val="20"/>
-                <w:shd w:val="clear" w:color="auto" w:fill="ffffff"/>
-                <w:rtl w:val="0"/>
-                <w:lang w:val="en-US"/>
+                <w:shd w:val="clear" w:color="auto" w:fill="FFFFFF"/>
               </w:rPr>
               <w:t>Artificial Intelligence Bot for FAQ</w:t>
             </w:r>
@@ -232,12 +203,11 @@
             <w:r>
               <w:rPr>
                 <w:rFonts w:ascii="Cambria" w:hAnsi="Cambria"/>
-                <w:b w:val="1"/>
-                <w:bCs w:val="1"/>
+                <w:b/>
+                <w:bCs/>
                 <w:sz w:val="20"/>
                 <w:szCs w:val="20"/>
-                <w:shd w:val="clear" w:color="auto" w:fill="ffffff"/>
-                <w:rtl w:val="0"/>
+                <w:shd w:val="clear" w:color="auto" w:fill="FFFFFF"/>
                 <w:lang w:val="de-DE"/>
               </w:rPr>
               <w:t>Code Name: Raphael</w:t>
@@ -246,29 +216,25 @@
         </w:tc>
       </w:tr>
       <w:tr>
-        <w:tblPrEx>
-          <w:shd w:val="clear" w:color="auto" w:fill="ced7e7"/>
-        </w:tblPrEx>
         <w:trPr>
-          <w:trHeight w:val="415" w:hRule="atLeast"/>
+          <w:trHeight w:val="415"/>
         </w:trPr>
         <w:tc>
           <w:tcPr>
-            <w:tcW w:type="dxa" w:w="1500"/>
+            <w:tcW w:w="1500" w:type="dxa"/>
             <w:tcBorders>
-              <w:top w:val="single" w:color="000000" w:sz="6" w:space="0" w:shadow="0" w:frame="0"/>
-              <w:left w:val="single" w:color="000000" w:sz="6" w:space="0" w:shadow="0" w:frame="0"/>
-              <w:bottom w:val="single" w:color="000000" w:sz="6" w:space="0" w:shadow="0" w:frame="0"/>
-              <w:right w:val="single" w:color="000000" w:sz="6" w:space="0" w:shadow="0" w:frame="0"/>
+              <w:top w:val="single" w:sz="6" w:space="0" w:color="000000"/>
+              <w:left w:val="single" w:sz="6" w:space="0" w:color="000000"/>
+              <w:bottom w:val="single" w:sz="6" w:space="0" w:color="000000"/>
+              <w:right w:val="single" w:sz="6" w:space="0" w:color="000000"/>
             </w:tcBorders>
             <w:shd w:val="clear" w:color="auto" w:fill="auto"/>
             <w:tcMar>
-              <w:top w:type="dxa" w:w="80"/>
-              <w:left w:type="dxa" w:w="80"/>
-              <w:bottom w:type="dxa" w:w="80"/>
-              <w:right w:type="dxa" w:w="80"/>
+              <w:top w:w="80" w:type="dxa"/>
+              <w:left w:w="80" w:type="dxa"/>
+              <w:bottom w:w="80" w:type="dxa"/>
+              <w:right w:w="80" w:type="dxa"/>
             </w:tcMar>
-            <w:vAlign w:val="top"/>
           </w:tcPr>
           <w:p>
             <w:pPr>
@@ -278,11 +244,10 @@
             <w:r>
               <w:rPr>
                 <w:rFonts w:ascii="Cambria" w:hAnsi="Cambria"/>
-                <w:b w:val="1"/>
-                <w:bCs w:val="1"/>
+                <w:b/>
+                <w:bCs/>
                 <w:sz w:val="20"/>
                 <w:szCs w:val="20"/>
-                <w:rtl w:val="0"/>
               </w:rPr>
               <w:t>Document</w:t>
             </w:r>
@@ -290,21 +255,20 @@
         </w:tc>
         <w:tc>
           <w:tcPr>
-            <w:tcW w:type="dxa" w:w="7875"/>
+            <w:tcW w:w="7875" w:type="dxa"/>
             <w:tcBorders>
-              <w:top w:val="single" w:color="000000" w:sz="6" w:space="0" w:shadow="0" w:frame="0"/>
-              <w:left w:val="single" w:color="000000" w:sz="6" w:space="0" w:shadow="0" w:frame="0"/>
-              <w:bottom w:val="single" w:color="000000" w:sz="6" w:space="0" w:shadow="0" w:frame="0"/>
-              <w:right w:val="single" w:color="000000" w:sz="6" w:space="0" w:shadow="0" w:frame="0"/>
+              <w:top w:val="single" w:sz="6" w:space="0" w:color="000000"/>
+              <w:left w:val="single" w:sz="6" w:space="0" w:color="000000"/>
+              <w:bottom w:val="single" w:sz="6" w:space="0" w:color="000000"/>
+              <w:right w:val="single" w:sz="6" w:space="0" w:color="000000"/>
             </w:tcBorders>
             <w:shd w:val="clear" w:color="auto" w:fill="auto"/>
             <w:tcMar>
-              <w:top w:type="dxa" w:w="80"/>
-              <w:left w:type="dxa" w:w="80"/>
-              <w:bottom w:type="dxa" w:w="80"/>
-              <w:right w:type="dxa" w:w="80"/>
+              <w:top w:w="80" w:type="dxa"/>
+              <w:left w:w="80" w:type="dxa"/>
+              <w:bottom w:w="80" w:type="dxa"/>
+              <w:right w:w="80" w:type="dxa"/>
             </w:tcMar>
-            <w:vAlign w:val="top"/>
           </w:tcPr>
           <w:p>
             <w:pPr>
@@ -314,35 +278,55 @@
             <w:r>
               <w:rPr>
                 <w:rFonts w:ascii="Cambria" w:hAnsi="Cambria"/>
-                <w:b w:val="1"/>
-                <w:bCs w:val="1"/>
+                <w:b/>
+                <w:bCs/>
                 <w:sz w:val="20"/>
                 <w:szCs w:val="20"/>
-                <w:rtl w:val="0"/>
                 <w:lang w:val="pt-PT"/>
               </w:rPr>
-              <w:t xml:space="preserve">SSAD Project </w:t>
+              <w:t xml:space="preserve">SSAD </w:t>
+            </w:r>
+            <w:proofErr w:type="spellStart"/>
+            <w:r>
+              <w:rPr>
+                <w:rFonts w:ascii="Cambria" w:hAnsi="Cambria"/>
+                <w:b/>
+                <w:bCs/>
+                <w:sz w:val="20"/>
+                <w:szCs w:val="20"/>
+                <w:lang w:val="pt-PT"/>
+              </w:rPr>
+              <w:t>Project</w:t>
+            </w:r>
+            <w:proofErr w:type="spellEnd"/>
+            <w:r>
+              <w:rPr>
+                <w:rFonts w:ascii="Cambria" w:hAnsi="Cambria"/>
+                <w:b/>
+                <w:bCs/>
+                <w:sz w:val="20"/>
+                <w:szCs w:val="20"/>
+                <w:lang w:val="pt-PT"/>
+              </w:rPr>
+              <w:t xml:space="preserve"> </w:t>
             </w:r>
             <w:r>
               <w:rPr>
                 <w:rFonts w:ascii="Cambria" w:hAnsi="Cambria"/>
-                <w:b w:val="1"/>
-                <w:bCs w:val="1"/>
+                <w:b/>
+                <w:bCs/>
                 <w:sz w:val="20"/>
                 <w:szCs w:val="20"/>
-                <w:rtl w:val="0"/>
-                <w:lang w:val="en-US"/>
               </w:rPr>
               <w:t>Concept</w:t>
             </w:r>
             <w:r>
               <w:rPr>
                 <w:rFonts w:ascii="Cambria" w:hAnsi="Cambria"/>
-                <w:b w:val="1"/>
-                <w:bCs w:val="1"/>
+                <w:b/>
+                <w:bCs/>
                 <w:sz w:val="20"/>
                 <w:szCs w:val="20"/>
-                <w:rtl w:val="0"/>
               </w:rPr>
               <w:t xml:space="preserve"> Document</w:t>
             </w:r>
@@ -350,29 +334,25 @@
         </w:tc>
       </w:tr>
       <w:tr>
-        <w:tblPrEx>
-          <w:shd w:val="clear" w:color="auto" w:fill="ced7e7"/>
-        </w:tblPrEx>
         <w:trPr>
-          <w:trHeight w:val="395" w:hRule="atLeast"/>
+          <w:trHeight w:val="395"/>
         </w:trPr>
         <w:tc>
           <w:tcPr>
-            <w:tcW w:type="dxa" w:w="1500"/>
+            <w:tcW w:w="1500" w:type="dxa"/>
             <w:tcBorders>
-              <w:top w:val="single" w:color="000000" w:sz="6" w:space="0" w:shadow="0" w:frame="0"/>
-              <w:left w:val="single" w:color="000000" w:sz="6" w:space="0" w:shadow="0" w:frame="0"/>
-              <w:bottom w:val="single" w:color="000000" w:sz="6" w:space="0" w:shadow="0" w:frame="0"/>
-              <w:right w:val="single" w:color="000000" w:sz="6" w:space="0" w:shadow="0" w:frame="0"/>
+              <w:top w:val="single" w:sz="6" w:space="0" w:color="000000"/>
+              <w:left w:val="single" w:sz="6" w:space="0" w:color="000000"/>
+              <w:bottom w:val="single" w:sz="6" w:space="0" w:color="000000"/>
+              <w:right w:val="single" w:sz="6" w:space="0" w:color="000000"/>
             </w:tcBorders>
             <w:shd w:val="clear" w:color="auto" w:fill="auto"/>
             <w:tcMar>
-              <w:top w:type="dxa" w:w="80"/>
-              <w:left w:type="dxa" w:w="80"/>
-              <w:bottom w:type="dxa" w:w="80"/>
-              <w:right w:type="dxa" w:w="80"/>
+              <w:top w:w="80" w:type="dxa"/>
+              <w:left w:w="80" w:type="dxa"/>
+              <w:bottom w:w="80" w:type="dxa"/>
+              <w:right w:w="80" w:type="dxa"/>
             </w:tcMar>
-            <w:vAlign w:val="top"/>
           </w:tcPr>
           <w:p>
             <w:pPr>
@@ -382,12 +362,10 @@
             <w:r>
               <w:rPr>
                 <w:rFonts w:ascii="Cambria" w:hAnsi="Cambria"/>
-                <w:b w:val="1"/>
-                <w:bCs w:val="1"/>
+                <w:b/>
+                <w:bCs/>
                 <w:sz w:val="20"/>
                 <w:szCs w:val="20"/>
-                <w:rtl w:val="0"/>
-                <w:lang w:val="en-US"/>
               </w:rPr>
               <w:t>Creation date</w:t>
             </w:r>
@@ -395,21 +373,20 @@
         </w:tc>
         <w:tc>
           <w:tcPr>
-            <w:tcW w:type="dxa" w:w="7875"/>
+            <w:tcW w:w="7875" w:type="dxa"/>
             <w:tcBorders>
-              <w:top w:val="single" w:color="000000" w:sz="6" w:space="0" w:shadow="0" w:frame="0"/>
-              <w:left w:val="single" w:color="000000" w:sz="6" w:space="0" w:shadow="0" w:frame="0"/>
-              <w:bottom w:val="single" w:color="000000" w:sz="6" w:space="0" w:shadow="0" w:frame="0"/>
-              <w:right w:val="single" w:color="000000" w:sz="6" w:space="0" w:shadow="0" w:frame="0"/>
+              <w:top w:val="single" w:sz="6" w:space="0" w:color="000000"/>
+              <w:left w:val="single" w:sz="6" w:space="0" w:color="000000"/>
+              <w:bottom w:val="single" w:sz="6" w:space="0" w:color="000000"/>
+              <w:right w:val="single" w:sz="6" w:space="0" w:color="000000"/>
             </w:tcBorders>
             <w:shd w:val="clear" w:color="auto" w:fill="auto"/>
             <w:tcMar>
-              <w:top w:type="dxa" w:w="80"/>
-              <w:left w:type="dxa" w:w="80"/>
-              <w:bottom w:type="dxa" w:w="80"/>
-              <w:right w:type="dxa" w:w="80"/>
+              <w:top w:w="80" w:type="dxa"/>
+              <w:left w:w="80" w:type="dxa"/>
+              <w:bottom w:w="80" w:type="dxa"/>
+              <w:right w:w="80" w:type="dxa"/>
             </w:tcMar>
-            <w:vAlign w:val="top"/>
           </w:tcPr>
           <w:p>
             <w:pPr>
@@ -419,11 +396,10 @@
             <w:r>
               <w:rPr>
                 <w:rFonts w:ascii="Cambria" w:hAnsi="Cambria"/>
-                <w:b w:val="1"/>
-                <w:bCs w:val="1"/>
+                <w:b/>
+                <w:bCs/>
                 <w:sz w:val="20"/>
                 <w:szCs w:val="20"/>
-                <w:rtl w:val="0"/>
                 <w:lang w:val="de-DE"/>
               </w:rPr>
               <w:t>11 - 08 - 2016</w:t>
@@ -432,29 +408,25 @@
         </w:tc>
       </w:tr>
       <w:tr>
-        <w:tblPrEx>
-          <w:shd w:val="clear" w:color="auto" w:fill="ced7e7"/>
-        </w:tblPrEx>
         <w:trPr>
-          <w:trHeight w:val="531" w:hRule="atLeast"/>
+          <w:trHeight w:val="531"/>
         </w:trPr>
         <w:tc>
           <w:tcPr>
-            <w:tcW w:type="dxa" w:w="1500"/>
+            <w:tcW w:w="1500" w:type="dxa"/>
             <w:tcBorders>
-              <w:top w:val="single" w:color="000000" w:sz="6" w:space="0" w:shadow="0" w:frame="0"/>
-              <w:left w:val="single" w:color="000000" w:sz="6" w:space="0" w:shadow="0" w:frame="0"/>
-              <w:bottom w:val="single" w:color="000000" w:sz="6" w:space="0" w:shadow="0" w:frame="0"/>
-              <w:right w:val="single" w:color="000000" w:sz="6" w:space="0" w:shadow="0" w:frame="0"/>
+              <w:top w:val="single" w:sz="6" w:space="0" w:color="000000"/>
+              <w:left w:val="single" w:sz="6" w:space="0" w:color="000000"/>
+              <w:bottom w:val="single" w:sz="6" w:space="0" w:color="000000"/>
+              <w:right w:val="single" w:sz="6" w:space="0" w:color="000000"/>
             </w:tcBorders>
             <w:shd w:val="clear" w:color="auto" w:fill="auto"/>
             <w:tcMar>
-              <w:top w:type="dxa" w:w="80"/>
-              <w:left w:type="dxa" w:w="80"/>
-              <w:bottom w:type="dxa" w:w="80"/>
-              <w:right w:type="dxa" w:w="80"/>
+              <w:top w:w="80" w:type="dxa"/>
+              <w:left w:w="80" w:type="dxa"/>
+              <w:bottom w:w="80" w:type="dxa"/>
+              <w:right w:w="80" w:type="dxa"/>
             </w:tcMar>
-            <w:vAlign w:val="top"/>
           </w:tcPr>
           <w:p>
             <w:pPr>
@@ -464,12 +436,10 @@
             <w:r>
               <w:rPr>
                 <w:rFonts w:ascii="Cambria" w:hAnsi="Cambria"/>
-                <w:b w:val="1"/>
-                <w:bCs w:val="1"/>
+                <w:b/>
+                <w:bCs/>
                 <w:sz w:val="20"/>
                 <w:szCs w:val="20"/>
-                <w:rtl w:val="0"/>
-                <w:lang w:val="en-US"/>
               </w:rPr>
               <w:t>Created By</w:t>
             </w:r>
@@ -477,41 +447,76 @@
         </w:tc>
         <w:tc>
           <w:tcPr>
-            <w:tcW w:type="dxa" w:w="7875"/>
+            <w:tcW w:w="7875" w:type="dxa"/>
             <w:tcBorders>
-              <w:top w:val="single" w:color="000000" w:sz="6" w:space="0" w:shadow="0" w:frame="0"/>
-              <w:left w:val="single" w:color="000000" w:sz="6" w:space="0" w:shadow="0" w:frame="0"/>
-              <w:bottom w:val="single" w:color="000000" w:sz="6" w:space="0" w:shadow="0" w:frame="0"/>
-              <w:right w:val="single" w:color="000000" w:sz="6" w:space="0" w:shadow="0" w:frame="0"/>
+              <w:top w:val="single" w:sz="6" w:space="0" w:color="000000"/>
+              <w:left w:val="single" w:sz="6" w:space="0" w:color="000000"/>
+              <w:bottom w:val="single" w:sz="6" w:space="0" w:color="000000"/>
+              <w:right w:val="single" w:sz="6" w:space="0" w:color="000000"/>
             </w:tcBorders>
             <w:shd w:val="clear" w:color="auto" w:fill="auto"/>
             <w:tcMar>
-              <w:top w:type="dxa" w:w="80"/>
-              <w:left w:type="dxa" w:w="80"/>
-              <w:bottom w:type="dxa" w:w="80"/>
-              <w:right w:type="dxa" w:w="80"/>
+              <w:top w:w="80" w:type="dxa"/>
+              <w:left w:w="80" w:type="dxa"/>
+              <w:bottom w:w="80" w:type="dxa"/>
+              <w:right w:w="80" w:type="dxa"/>
             </w:tcMar>
-            <w:vAlign w:val="top"/>
           </w:tcPr>
           <w:p>
             <w:pPr>
               <w:pStyle w:val="Body"/>
               <w:jc w:val="center"/>
               <w:rPr>
-                <w:rFonts w:ascii="Cambria" w:cs="Cambria" w:hAnsi="Cambria" w:eastAsia="Cambria"/>
+                <w:rFonts w:ascii="Cambria" w:eastAsia="Cambria" w:hAnsi="Cambria" w:cs="Cambria"/>
               </w:rPr>
             </w:pPr>
+            <w:proofErr w:type="spellStart"/>
             <w:r>
               <w:rPr>
                 <w:rFonts w:ascii="Cambria" w:hAnsi="Cambria"/>
-                <w:b w:val="1"/>
-                <w:bCs w:val="1"/>
+                <w:b/>
+                <w:bCs/>
                 <w:sz w:val="20"/>
                 <w:szCs w:val="20"/>
-                <w:rtl w:val="0"/>
                 <w:lang w:val="de-DE"/>
               </w:rPr>
-              <w:t xml:space="preserve">Vighnesh Chenthil Kumar </w:t>
+              <w:t>Vighnesh</w:t>
+            </w:r>
+            <w:proofErr w:type="spellEnd"/>
+            <w:r>
+              <w:rPr>
+                <w:rFonts w:ascii="Cambria" w:hAnsi="Cambria"/>
+                <w:b/>
+                <w:bCs/>
+                <w:sz w:val="20"/>
+                <w:szCs w:val="20"/>
+                <w:lang w:val="de-DE"/>
+              </w:rPr>
+              <w:t xml:space="preserve"> </w:t>
+            </w:r>
+            <w:proofErr w:type="spellStart"/>
+            <w:r>
+              <w:rPr>
+                <w:rFonts w:ascii="Cambria" w:hAnsi="Cambria"/>
+                <w:b/>
+                <w:bCs/>
+                <w:sz w:val="20"/>
+                <w:szCs w:val="20"/>
+                <w:lang w:val="de-DE"/>
+              </w:rPr>
+              <w:t>Chenthil</w:t>
+            </w:r>
+            <w:proofErr w:type="spellEnd"/>
+            <w:r>
+              <w:rPr>
+                <w:rFonts w:ascii="Cambria" w:hAnsi="Cambria"/>
+                <w:b/>
+                <w:bCs/>
+                <w:sz w:val="20"/>
+                <w:szCs w:val="20"/>
+                <w:lang w:val="de-DE"/>
+              </w:rPr>
+              <w:t xml:space="preserve"> Kumar </w:t>
             </w:r>
           </w:p>
           <w:p>
@@ -522,42 +527,80 @@
             <w:r>
               <w:rPr>
                 <w:rFonts w:ascii="Cambria" w:hAnsi="Cambria"/>
-                <w:b w:val="1"/>
-                <w:bCs w:val="1"/>
+                <w:b/>
+                <w:bCs/>
                 <w:sz w:val="20"/>
                 <w:szCs w:val="20"/>
-                <w:rtl w:val="0"/>
-                <w:lang w:val="en-US"/>
               </w:rPr>
-              <w:t>(Other Members: Anubhab Sen, Ananya Trivedi)</w:t>
+              <w:t xml:space="preserve">(Other Members: Anubhab Sen, </w:t>
+            </w:r>
+            <w:proofErr w:type="spellStart"/>
+            <w:r>
+              <w:rPr>
+                <w:rFonts w:ascii="Cambria" w:hAnsi="Cambria"/>
+                <w:b/>
+                <w:bCs/>
+                <w:sz w:val="20"/>
+                <w:szCs w:val="20"/>
+              </w:rPr>
+              <w:t>Ananya</w:t>
+            </w:r>
+            <w:proofErr w:type="spellEnd"/>
+            <w:r>
+              <w:rPr>
+                <w:rFonts w:ascii="Cambria" w:hAnsi="Cambria"/>
+                <w:b/>
+                <w:bCs/>
+                <w:sz w:val="20"/>
+                <w:szCs w:val="20"/>
+              </w:rPr>
+              <w:t xml:space="preserve"> </w:t>
+            </w:r>
+            <w:proofErr w:type="spellStart"/>
+            <w:r>
+              <w:rPr>
+                <w:rFonts w:ascii="Cambria" w:hAnsi="Cambria"/>
+                <w:b/>
+                <w:bCs/>
+                <w:sz w:val="20"/>
+                <w:szCs w:val="20"/>
+              </w:rPr>
+              <w:t>Trivedi</w:t>
+            </w:r>
+            <w:proofErr w:type="spellEnd"/>
+            <w:r>
+              <w:rPr>
+                <w:rFonts w:ascii="Cambria" w:hAnsi="Cambria"/>
+                <w:b/>
+                <w:bCs/>
+                <w:sz w:val="20"/>
+                <w:szCs w:val="20"/>
+              </w:rPr>
+              <w:t>)</w:t>
             </w:r>
           </w:p>
         </w:tc>
       </w:tr>
       <w:tr>
-        <w:tblPrEx>
-          <w:shd w:val="clear" w:color="auto" w:fill="ced7e7"/>
-        </w:tblPrEx>
         <w:trPr>
-          <w:trHeight w:val="475" w:hRule="atLeast"/>
+          <w:trHeight w:val="475"/>
         </w:trPr>
         <w:tc>
           <w:tcPr>
-            <w:tcW w:type="dxa" w:w="1500"/>
+            <w:tcW w:w="1500" w:type="dxa"/>
             <w:tcBorders>
-              <w:top w:val="single" w:color="000000" w:sz="6" w:space="0" w:shadow="0" w:frame="0"/>
-              <w:left w:val="single" w:color="000000" w:sz="6" w:space="0" w:shadow="0" w:frame="0"/>
-              <w:bottom w:val="single" w:color="000000" w:sz="6" w:space="0" w:shadow="0" w:frame="0"/>
-              <w:right w:val="single" w:color="000000" w:sz="6" w:space="0" w:shadow="0" w:frame="0"/>
+              <w:top w:val="single" w:sz="6" w:space="0" w:color="000000"/>
+              <w:left w:val="single" w:sz="6" w:space="0" w:color="000000"/>
+              <w:bottom w:val="single" w:sz="6" w:space="0" w:color="000000"/>
+              <w:right w:val="single" w:sz="6" w:space="0" w:color="000000"/>
             </w:tcBorders>
             <w:shd w:val="clear" w:color="auto" w:fill="auto"/>
             <w:tcMar>
-              <w:top w:type="dxa" w:w="80"/>
-              <w:left w:type="dxa" w:w="80"/>
-              <w:bottom w:type="dxa" w:w="80"/>
-              <w:right w:type="dxa" w:w="80"/>
+              <w:top w:w="80" w:type="dxa"/>
+              <w:left w:w="80" w:type="dxa"/>
+              <w:bottom w:w="80" w:type="dxa"/>
+              <w:right w:w="80" w:type="dxa"/>
             </w:tcMar>
-            <w:vAlign w:val="top"/>
           </w:tcPr>
           <w:p>
             <w:pPr>
@@ -567,11 +610,10 @@
             <w:r>
               <w:rPr>
                 <w:rFonts w:ascii="Cambria" w:hAnsi="Cambria"/>
-                <w:b w:val="1"/>
-                <w:bCs w:val="1"/>
+                <w:b/>
+                <w:bCs/>
                 <w:sz w:val="20"/>
                 <w:szCs w:val="20"/>
-                <w:rtl w:val="0"/>
                 <w:lang w:val="fr-FR"/>
               </w:rPr>
               <w:t xml:space="preserve">Client </w:t>
@@ -580,38 +622,82 @@
         </w:tc>
         <w:tc>
           <w:tcPr>
-            <w:tcW w:type="dxa" w:w="7875"/>
+            <w:tcW w:w="7875" w:type="dxa"/>
             <w:tcBorders>
-              <w:top w:val="single" w:color="000000" w:sz="6" w:space="0" w:shadow="0" w:frame="0"/>
-              <w:left w:val="single" w:color="000000" w:sz="6" w:space="0" w:shadow="0" w:frame="0"/>
-              <w:bottom w:val="single" w:color="000000" w:sz="6" w:space="0" w:shadow="0" w:frame="0"/>
-              <w:right w:val="single" w:color="000000" w:sz="6" w:space="0" w:shadow="0" w:frame="0"/>
+              <w:top w:val="single" w:sz="6" w:space="0" w:color="000000"/>
+              <w:left w:val="single" w:sz="6" w:space="0" w:color="000000"/>
+              <w:bottom w:val="single" w:sz="6" w:space="0" w:color="000000"/>
+              <w:right w:val="single" w:sz="6" w:space="0" w:color="000000"/>
             </w:tcBorders>
             <w:shd w:val="clear" w:color="auto" w:fill="auto"/>
             <w:tcMar>
-              <w:top w:type="dxa" w:w="80"/>
-              <w:left w:type="dxa" w:w="80"/>
-              <w:bottom w:type="dxa" w:w="80"/>
-              <w:right w:type="dxa" w:w="80"/>
+              <w:top w:w="80" w:type="dxa"/>
+              <w:left w:w="80" w:type="dxa"/>
+              <w:bottom w:w="80" w:type="dxa"/>
+              <w:right w:w="80" w:type="dxa"/>
             </w:tcMar>
-            <w:vAlign w:val="top"/>
           </w:tcPr>
           <w:p>
             <w:pPr>
               <w:pStyle w:val="Body"/>
               <w:jc w:val="center"/>
             </w:pPr>
+            <w:proofErr w:type="spellStart"/>
             <w:r>
               <w:rPr>
                 <w:rFonts w:ascii="Cambria" w:hAnsi="Cambria"/>
-                <w:b w:val="1"/>
-                <w:bCs w:val="1"/>
+                <w:b/>
+                <w:bCs/>
                 <w:sz w:val="20"/>
                 <w:szCs w:val="20"/>
-                <w:rtl w:val="0"/>
               </w:rPr>
-              <w:t>Jayanth Rasamsetti, Gibbr</w:t>
+              <w:t>Jayanth</w:t>
             </w:r>
+            <w:proofErr w:type="spellEnd"/>
+            <w:r>
+              <w:rPr>
+                <w:rFonts w:ascii="Cambria" w:hAnsi="Cambria"/>
+                <w:b/>
+                <w:bCs/>
+                <w:sz w:val="20"/>
+                <w:szCs w:val="20"/>
+              </w:rPr>
+              <w:t xml:space="preserve"> </w:t>
+            </w:r>
+            <w:proofErr w:type="spellStart"/>
+            <w:r>
+              <w:rPr>
+                <w:rFonts w:ascii="Cambria" w:hAnsi="Cambria"/>
+                <w:b/>
+                <w:bCs/>
+                <w:sz w:val="20"/>
+                <w:szCs w:val="20"/>
+              </w:rPr>
+              <w:t>Rasamsetti</w:t>
+            </w:r>
+            <w:proofErr w:type="spellEnd"/>
+            <w:r>
+              <w:rPr>
+                <w:rFonts w:ascii="Cambria" w:hAnsi="Cambria"/>
+                <w:b/>
+                <w:bCs/>
+                <w:sz w:val="20"/>
+                <w:szCs w:val="20"/>
+              </w:rPr>
+              <w:t xml:space="preserve">, </w:t>
+            </w:r>
+            <w:proofErr w:type="spellStart"/>
+            <w:r>
+              <w:rPr>
+                <w:rFonts w:ascii="Cambria" w:hAnsi="Cambria"/>
+                <w:b/>
+                <w:bCs/>
+                <w:sz w:val="20"/>
+                <w:szCs w:val="20"/>
+              </w:rPr>
+              <w:t>Gibbr</w:t>
+            </w:r>
+            <w:proofErr w:type="spellEnd"/>
           </w:p>
         </w:tc>
       </w:tr>
@@ -636,11 +722,10 @@
       <w:r>
         <w:rPr>
           <w:rFonts w:ascii="Cambria" w:hAnsi="Cambria"/>
-          <w:b w:val="1"/>
-          <w:bCs w:val="1"/>
+          <w:b/>
+          <w:bCs/>
           <w:sz w:val="28"/>
           <w:szCs w:val="28"/>
-          <w:rtl w:val="0"/>
           <w:lang w:val="fr-FR"/>
         </w:rPr>
         <w:t>Description</w:t>
@@ -658,10 +743,40 @@
       <w:r>
         <w:rPr>
           <w:rFonts w:ascii="Cambria" w:hAnsi="Cambria"/>
-          <w:rtl w:val="0"/>
-          <w:lang w:val="en-US"/>
         </w:rPr>
-        <w:t xml:space="preserve">Searching for answers to all our questions on the FAQ section of most websites can be quite a tiring process. Users have to scroll through a long list of questions and answers, whether relevant or irrelevant. This can prove quite laborious and frustrating, especially in times of dire need. </w:t>
+        <w:t>Searching for answers to all our questions on the FAQ section of most websites can be quite a tiresome</w:t>
+      </w:r>
+      <w:r>
+        <w:rPr>
+          <w:rFonts w:ascii="Cambria" w:hAnsi="Cambria"/>
+        </w:rPr>
+        <w:t xml:space="preserve"> process. Users have to scroll through a long list of questions and answers, whether relevant or irrelevant. This can prove quite </w:t>
+      </w:r>
+      <w:proofErr w:type="spellStart"/>
+      <w:r>
+        <w:rPr>
+          <w:rFonts w:ascii="Cambria" w:hAnsi="Cambria"/>
+        </w:rPr>
+        <w:t>labou</w:t>
+      </w:r>
+      <w:r>
+        <w:rPr>
+          <w:rFonts w:ascii="Cambria" w:hAnsi="Cambria"/>
+        </w:rPr>
+        <w:t>rious</w:t>
+      </w:r>
+      <w:proofErr w:type="spellEnd"/>
+      <w:r>
+        <w:rPr>
+          <w:rFonts w:ascii="Cambria" w:hAnsi="Cambria"/>
+        </w:rPr>
+        <w:t xml:space="preserve"> and frustrating,</w:t>
+      </w:r>
+      <w:r>
+        <w:rPr>
+          <w:rFonts w:ascii="Cambria" w:hAnsi="Cambria"/>
+        </w:rPr>
+        <w:t xml:space="preserve"> especially in times of dire need. </w:t>
       </w:r>
     </w:p>
     <w:p>
@@ -671,10 +786,14 @@
       <w:r>
         <w:rPr>
           <w:rFonts w:ascii="Cambria" w:hAnsi="Cambria"/>
-          <w:rtl w:val="0"/>
-          <w:lang w:val="en-US"/>
         </w:rPr>
-        <w:t>This process of searching for answers can be automated by using a smart bot, powered by AI, which could be fed with a set of predetermined questions and answers, and programmed to provide the most relevant answer to the questions asked by the user.</w:t>
+        <w:t xml:space="preserve">This process of searching for answers can be automated by using a smart bot, powered by AI, which could be fed with a set of predetermined questions and answers, and programmed to provide the most relevant answer to the </w:t>
+      </w:r>
+      <w:r>
+        <w:rPr>
+          <w:rFonts w:ascii="Cambria" w:hAnsi="Cambria"/>
+        </w:rPr>
+        <w:t>questions asked by the user.</w:t>
       </w:r>
     </w:p>
     <w:p>
@@ -689,12 +808,10 @@
       <w:r>
         <w:rPr>
           <w:rFonts w:ascii="Cambria" w:hAnsi="Cambria"/>
-          <w:b w:val="1"/>
-          <w:bCs w:val="1"/>
+          <w:b/>
+          <w:bCs/>
           <w:sz w:val="28"/>
           <w:szCs w:val="28"/>
-          <w:rtl w:val="0"/>
-          <w:lang w:val="en-US"/>
         </w:rPr>
         <w:t>Profile of Users</w:t>
       </w:r>
@@ -708,16 +825,20 @@
       <w:pPr>
         <w:pStyle w:val="Body"/>
         <w:rPr>
-          <w:rFonts w:ascii="Cambria" w:cs="Cambria" w:hAnsi="Cambria" w:eastAsia="Cambria"/>
+          <w:rFonts w:ascii="Cambria" w:eastAsia="Cambria" w:hAnsi="Cambria" w:cs="Cambria"/>
         </w:rPr>
       </w:pPr>
       <w:r>
         <w:rPr>
           <w:rFonts w:ascii="Cambria" w:hAnsi="Cambria"/>
-          <w:rtl w:val="0"/>
-          <w:lang w:val="en-US"/>
         </w:rPr>
-        <w:t>This product is targeted in the market for all enterprises which need a sophisticated and automated FAQ page, to ease the user experience of surfing for answers, thus increasing their traffic, and thereby boosting their business.</w:t>
+        <w:t>This product is targeted in the market for all enterprises which need a sophisticated and automated FAQ page, to ease the user experience of surfing for answers, thus increasing their traffic, and thereby boo</w:t>
+      </w:r>
+      <w:r>
+        <w:rPr>
+          <w:rFonts w:ascii="Cambria" w:hAnsi="Cambria"/>
+        </w:rPr>
+        <w:t>sting their business.</w:t>
       </w:r>
     </w:p>
     <w:p>
@@ -729,18 +850,32 @@
       <w:pPr>
         <w:pStyle w:val="Body"/>
       </w:pPr>
+      <w:proofErr w:type="spellStart"/>
       <w:r>
         <w:rPr>
           <w:rFonts w:ascii="Cambria" w:hAnsi="Cambria"/>
-          <w:b w:val="1"/>
-          <w:bCs w:val="1"/>
+          <w:b/>
+          <w:bCs/>
           <w:sz w:val="28"/>
           <w:szCs w:val="28"/>
-          <w:rtl w:val="0"/>
           <w:lang w:val="de-DE"/>
         </w:rPr>
-        <w:t xml:space="preserve">Usage Models </w:t>
+        <w:t>Usage</w:t>
       </w:r>
+      <w:proofErr w:type="spellEnd"/>
+      <w:r>
+        <w:rPr>
+          <w:rFonts w:ascii="Cambria" w:hAnsi="Cambria"/>
+          <w:b/>
+          <w:bCs/>
+          <w:sz w:val="28"/>
+          <w:szCs w:val="28"/>
+          <w:lang w:val="de-DE"/>
+        </w:rPr>
+        <w:t xml:space="preserve"> Model</w:t>
+      </w:r>
+      <w:bookmarkStart w:id="0" w:name="_GoBack"/>
+      <w:bookmarkEnd w:id="0"/>
     </w:p>
     <w:p>
       <w:pPr>
@@ -754,21 +889,13 @@
           <w:ilvl w:val="0"/>
           <w:numId w:val="2"/>
         </w:numPr>
-        <w:bidi w:val="0"/>
-        <w:ind w:right="0"/>
-        <w:jc w:val="left"/>
         <w:rPr>
-          <w:rFonts w:ascii="Cambria" w:cs="Cambria" w:hAnsi="Cambria" w:eastAsia="Cambria"/>
-          <w:u w:val="none"/>
-          <w:rtl w:val="0"/>
-          <w:lang w:val="en-US"/>
+          <w:rFonts w:ascii="Cambria" w:eastAsia="Cambria" w:hAnsi="Cambria" w:cs="Cambria"/>
         </w:rPr>
       </w:pPr>
       <w:r>
         <w:rPr>
           <w:rFonts w:ascii="Cambria" w:hAnsi="Cambria"/>
-          <w:rtl w:val="0"/>
-          <w:lang w:val="en-US"/>
         </w:rPr>
         <w:t>A plugin that could be inserted into each website's FAQ page</w:t>
       </w:r>
@@ -785,55 +912,37 @@
           <w:ilvl w:val="0"/>
           <w:numId w:val="4"/>
         </w:numPr>
-        <w:bidi w:val="0"/>
-        <w:ind w:right="0"/>
-        <w:jc w:val="left"/>
         <w:rPr>
-          <w:rFonts w:ascii="Cambria" w:cs="Cambria" w:hAnsi="Cambria" w:eastAsia="Cambria"/>
-          <w:u w:val="none"/>
-          <w:rtl w:val="0"/>
-          <w:lang w:val="en-US"/>
+          <w:rFonts w:ascii="Cambria" w:eastAsia="Cambria" w:hAnsi="Cambria" w:cs="Cambria"/>
         </w:rPr>
       </w:pPr>
       <w:r>
         <w:rPr>
           <w:rFonts w:ascii="Cambria" w:hAnsi="Cambria"/>
-          <w:rtl w:val="0"/>
-          <w:lang w:val="en-US"/>
         </w:rPr>
-        <w:t>A provision for a human to intervene and reply via text/</w:t>
+        <w:t>A provision for a human to intervene and reply via text/F</w:t>
+      </w:r>
+      <w:proofErr w:type="spellStart"/>
+      <w:r>
+        <w:rPr>
+          <w:rFonts w:ascii="Cambria" w:hAnsi="Cambria"/>
+          <w:lang w:val="nl-NL"/>
+        </w:rPr>
+        <w:t>acebook</w:t>
+      </w:r>
+      <w:proofErr w:type="spellEnd"/>
+      <w:r>
+        <w:rPr>
+          <w:rFonts w:ascii="Cambria" w:hAnsi="Cambria"/>
+          <w:lang w:val="nl-NL"/>
+        </w:rPr>
+        <w:t xml:space="preserve"> </w:t>
       </w:r>
       <w:r>
         <w:rPr>
           <w:rFonts w:ascii="Cambria" w:hAnsi="Cambria"/>
-          <w:rtl w:val="0"/>
-          <w:lang w:val="en-US"/>
         </w:rPr>
-        <w:t>F</w:t>
-      </w:r>
-      <w:r>
-        <w:rPr>
-          <w:rFonts w:ascii="Cambria" w:hAnsi="Cambria"/>
-          <w:rtl w:val="0"/>
-          <w:lang w:val="nl-NL"/>
-        </w:rPr>
-        <w:t xml:space="preserve">acebook </w:t>
-      </w:r>
-      <w:r>
-        <w:rPr>
-          <w:rFonts w:ascii="Cambria" w:hAnsi="Cambria"/>
-          <w:rtl w:val="0"/>
-          <w:lang w:val="en-US"/>
-        </w:rPr>
-        <w:t>M</w:t>
-      </w:r>
-      <w:r>
-        <w:rPr>
-          <w:rFonts w:ascii="Cambria" w:hAnsi="Cambria"/>
-          <w:rtl w:val="0"/>
-          <w:lang w:val="en-US"/>
-        </w:rPr>
-        <w:t>essenger in rare cases of the bot being unable to provide a relevant answer</w:t>
+        <w:t>Messenger in rare cases of the bot being unable to provide a relevant answer</w:t>
       </w:r>
     </w:p>
     <w:p>
@@ -848,23 +957,21 @@
           <w:ilvl w:val="0"/>
           <w:numId w:val="6"/>
         </w:numPr>
-        <w:bidi w:val="0"/>
-        <w:ind w:right="0"/>
-        <w:jc w:val="left"/>
         <w:rPr>
-          <w:rFonts w:ascii="Cambria" w:cs="Cambria" w:hAnsi="Cambria" w:eastAsia="Cambria"/>
-          <w:u w:val="none"/>
-          <w:rtl w:val="0"/>
-          <w:lang w:val="en-US"/>
+          <w:rFonts w:ascii="Cambria" w:eastAsia="Cambria" w:hAnsi="Cambria" w:cs="Cambria"/>
         </w:rPr>
       </w:pPr>
       <w:r>
         <w:rPr>
           <w:rFonts w:ascii="Cambria" w:hAnsi="Cambria"/>
-          <w:rtl w:val="0"/>
-          <w:lang w:val="en-US"/>
         </w:rPr>
-        <w:t>A console for the admins of the website to view the conversations</w:t>
+        <w:t>A console for</w:t>
+      </w:r>
+      <w:r>
+        <w:rPr>
+          <w:rFonts w:ascii="Cambria" w:hAnsi="Cambria"/>
+        </w:rPr>
+        <w:t xml:space="preserve"> the admins of the website to view the conversations</w:t>
       </w:r>
     </w:p>
     <w:p>
@@ -881,57 +988,99 @@
       <w:pPr>
         <w:pStyle w:val="Body"/>
       </w:pPr>
-      <w:r/>
     </w:p>
     <w:sectPr>
-      <w:headerReference w:type="default" r:id="rId4"/>
-      <w:footerReference w:type="default" r:id="rId5"/>
-      <w:pgSz w:w="11900" w:h="16840" w:orient="portrait"/>
-      <w:pgMar w:top="1440" w:right="1440" w:bottom="1440" w:left="1440" w:header="720" w:footer="720"/>
+      <w:headerReference w:type="default" r:id="rId8"/>
+      <w:footerReference w:type="default" r:id="rId9"/>
+      <w:pgSz w:w="11900" w:h="16840"/>
+      <w:pgMar w:top="1440" w:right="1440" w:bottom="1440" w:left="1440" w:header="720" w:footer="720" w:gutter="0"/>
       <w:pgNumType w:start="1"/>
-      <w:bidi w:val="0"/>
+      <w:cols w:space="720"/>
     </w:sectPr>
   </w:body>
 </w:document>
 </file>
 
+<file path=word/endnotes.xml><?xml version="1.0" encoding="utf-8"?>
+<w:endnotes xmlns:wpc="http://schemas.microsoft.com/office/word/2010/wordprocessingCanvas" xmlns:mo="http://schemas.microsoft.com/office/mac/office/2008/main" xmlns:mc="http://schemas.openxmlformats.org/markup-compatibility/2006" xmlns:mv="urn:schemas-microsoft-com:mac:vml" xmlns:o="urn:schemas-microsoft-com:office:office" xmlns:r="http://schemas.openxmlformats.org/officeDocument/2006/relationships" xmlns:m="http://schemas.openxmlformats.org/officeDocument/2006/math" xmlns:v="urn:schemas-microsoft-com:vml" xmlns:wp14="http://schemas.microsoft.com/office/word/2010/wordprocessingDrawing" xmlns:wp="http://schemas.openxmlformats.org/drawingml/2006/wordprocessingDrawing" xmlns:w10="urn:schemas-microsoft-com:office:word" xmlns:w="http://schemas.openxmlformats.org/wordprocessingml/2006/main" xmlns:w14="http://schemas.microsoft.com/office/word/2010/wordml" xmlns:wpg="http://schemas.microsoft.com/office/word/2010/wordprocessingGroup" xmlns:wpi="http://schemas.microsoft.com/office/word/2010/wordprocessingInk" xmlns:wne="http://schemas.microsoft.com/office/word/2006/wordml" xmlns:wps="http://schemas.microsoft.com/office/word/2010/wordprocessingShape" mc:Ignorable="w14 wp14">
+  <w:endnote w:type="separator" w:id="-1">
+    <w:p>
+      <w:r>
+        <w:separator/>
+      </w:r>
+    </w:p>
+  </w:endnote>
+  <w:endnote w:type="continuationSeparator" w:id="0">
+    <w:p>
+      <w:r>
+        <w:continuationSeparator/>
+      </w:r>
+    </w:p>
+  </w:endnote>
+</w:endnotes>
+</file>
+
 <file path=word/footer1.xml><?xml version="1.0" encoding="utf-8"?>
-<w:ftr xmlns:r="http://schemas.openxmlformats.org/officeDocument/2006/relationships" xmlns:wp="http://schemas.openxmlformats.org/drawingml/2006/wordprocessingDrawing" xmlns:w="http://schemas.openxmlformats.org/wordprocessingml/2006/main" xmlns:w10="urn:schemas-microsoft-com:office:word" xmlns:w14="http://schemas.microsoft.com/office/word/2010/wordml" xmlns:wps="http://schemas.microsoft.com/office/word/2010/wordprocessingShape" xmlns:wpg="http://schemas.microsoft.com/office/word/2010/wordprocessingGroup" xmlns:mc="http://schemas.openxmlformats.org/markup-compatibility/2006" xmlns:v="urn:schemas-microsoft-com:vml" xmlns:o="urn:schemas-microsoft-com:office:office" mc:Ignorable="w14">
+<w:ftr xmlns:wpc="http://schemas.microsoft.com/office/word/2010/wordprocessingCanvas" xmlns:mo="http://schemas.microsoft.com/office/mac/office/2008/main" xmlns:mc="http://schemas.openxmlformats.org/markup-compatibility/2006" xmlns:mv="urn:schemas-microsoft-com:mac:vml" xmlns:o="urn:schemas-microsoft-com:office:office" xmlns:r="http://schemas.openxmlformats.org/officeDocument/2006/relationships" xmlns:m="http://schemas.openxmlformats.org/officeDocument/2006/math" xmlns:v="urn:schemas-microsoft-com:vml" xmlns:wp14="http://schemas.microsoft.com/office/word/2010/wordprocessingDrawing" xmlns:wp="http://schemas.openxmlformats.org/drawingml/2006/wordprocessingDrawing" xmlns:w10="urn:schemas-microsoft-com:office:word" xmlns:w="http://schemas.openxmlformats.org/wordprocessingml/2006/main" xmlns:w14="http://schemas.microsoft.com/office/word/2010/wordml" xmlns:wpg="http://schemas.microsoft.com/office/word/2010/wordprocessingGroup" xmlns:wpi="http://schemas.microsoft.com/office/word/2010/wordprocessingInk" xmlns:wne="http://schemas.microsoft.com/office/word/2006/wordml" xmlns:wps="http://schemas.microsoft.com/office/word/2010/wordprocessingShape" mc:Ignorable="w14 wp14">
   <w:p>
     <w:pPr>
-      <w:pStyle w:val="Header &amp; Footer"/>
-      <w:bidi w:val="0"/>
+      <w:pStyle w:val="HeaderFooter"/>
     </w:pPr>
-    <w:r/>
   </w:p>
 </w:ftr>
 </file>
 
+<file path=word/footnotes.xml><?xml version="1.0" encoding="utf-8"?>
+<w:footnotes xmlns:wpc="http://schemas.microsoft.com/office/word/2010/wordprocessingCanvas" xmlns:mo="http://schemas.microsoft.com/office/mac/office/2008/main" xmlns:mc="http://schemas.openxmlformats.org/markup-compatibility/2006" xmlns:mv="urn:schemas-microsoft-com:mac:vml" xmlns:o="urn:schemas-microsoft-com:office:office" xmlns:r="http://schemas.openxmlformats.org/officeDocument/2006/relationships" xmlns:m="http://schemas.openxmlformats.org/officeDocument/2006/math" xmlns:v="urn:schemas-microsoft-com:vml" xmlns:wp14="http://schemas.microsoft.com/office/word/2010/wordprocessingDrawing" xmlns:wp="http://schemas.openxmlformats.org/drawingml/2006/wordprocessingDrawing" xmlns:w10="urn:schemas-microsoft-com:office:word" xmlns:w="http://schemas.openxmlformats.org/wordprocessingml/2006/main" xmlns:w14="http://schemas.microsoft.com/office/word/2010/wordml" xmlns:wpg="http://schemas.microsoft.com/office/word/2010/wordprocessingGroup" xmlns:wpi="http://schemas.microsoft.com/office/word/2010/wordprocessingInk" xmlns:wne="http://schemas.microsoft.com/office/word/2006/wordml" xmlns:wps="http://schemas.microsoft.com/office/word/2010/wordprocessingShape" mc:Ignorable="w14 wp14">
+  <w:footnote w:type="separator" w:id="-1">
+    <w:p>
+      <w:r>
+        <w:separator/>
+      </w:r>
+    </w:p>
+  </w:footnote>
+  <w:footnote w:type="continuationSeparator" w:id="0">
+    <w:p>
+      <w:r>
+        <w:continuationSeparator/>
+      </w:r>
+    </w:p>
+  </w:footnote>
+</w:footnotes>
+</file>
+
 <file path=word/header1.xml><?xml version="1.0" encoding="utf-8"?>
-<w:hdr xmlns:r="http://schemas.openxmlformats.org/officeDocument/2006/relationships" xmlns:wp="http://schemas.openxmlformats.org/drawingml/2006/wordprocessingDrawing" xmlns:w="http://schemas.openxmlformats.org/wordprocessingml/2006/main" xmlns:w10="urn:schemas-microsoft-com:office:word" xmlns:w14="http://schemas.microsoft.com/office/word/2010/wordml" xmlns:wps="http://schemas.microsoft.com/office/word/2010/wordprocessingShape" xmlns:wpg="http://schemas.microsoft.com/office/word/2010/wordprocessingGroup" xmlns:mc="http://schemas.openxmlformats.org/markup-compatibility/2006" xmlns:v="urn:schemas-microsoft-com:vml" xmlns:o="urn:schemas-microsoft-com:office:office" mc:Ignorable="w14">
+<w:hdr xmlns:wpc="http://schemas.microsoft.com/office/word/2010/wordprocessingCanvas" xmlns:mo="http://schemas.microsoft.com/office/mac/office/2008/main" xmlns:mc="http://schemas.openxmlformats.org/markup-compatibility/2006" xmlns:mv="urn:schemas-microsoft-com:mac:vml" xmlns:o="urn:schemas-microsoft-com:office:office" xmlns:r="http://schemas.openxmlformats.org/officeDocument/2006/relationships" xmlns:m="http://schemas.openxmlformats.org/officeDocument/2006/math" xmlns:v="urn:schemas-microsoft-com:vml" xmlns:wp14="http://schemas.microsoft.com/office/word/2010/wordprocessingDrawing" xmlns:wp="http://schemas.openxmlformats.org/drawingml/2006/wordprocessingDrawing" xmlns:w10="urn:schemas-microsoft-com:office:word" xmlns:w="http://schemas.openxmlformats.org/wordprocessingml/2006/main" xmlns:w14="http://schemas.microsoft.com/office/word/2010/wordml" xmlns:wpg="http://schemas.microsoft.com/office/word/2010/wordprocessingGroup" xmlns:wpi="http://schemas.microsoft.com/office/word/2010/wordprocessingInk" xmlns:wne="http://schemas.microsoft.com/office/word/2006/wordml" xmlns:wps="http://schemas.microsoft.com/office/word/2010/wordprocessingShape" mc:Ignorable="w14 wp14">
   <w:p>
     <w:pPr>
-      <w:pStyle w:val="Header &amp; Footer"/>
-      <w:bidi w:val="0"/>
+      <w:pStyle w:val="HeaderFooter"/>
     </w:pPr>
-    <w:r/>
   </w:p>
 </w:hdr>
 </file>
 
 <file path=word/numbering.xml><?xml version="1.0" encoding="utf-8"?>
-<w:numbering xmlns:w="http://schemas.openxmlformats.org/wordprocessingml/2006/main" xmlns:wp="http://schemas.openxmlformats.org/drawingml/2006/wordprocessingDrawing" xmlns:w14="http://schemas.microsoft.com/office/word/2010/wordml" xmlns:r="http://schemas.openxmlformats.org/officeDocument/2006/relationships" xmlns:v="urn:schemas-microsoft-com:vml" xmlns:o="urn:schemas-microsoft-com:office:office">
+<w:numbering xmlns:wpc="http://schemas.microsoft.com/office/word/2010/wordprocessingCanvas" xmlns:mo="http://schemas.microsoft.com/office/mac/office/2008/main" xmlns:mc="http://schemas.openxmlformats.org/markup-compatibility/2006" xmlns:mv="urn:schemas-microsoft-com:mac:vml" xmlns:o="urn:schemas-microsoft-com:office:office" xmlns:r="http://schemas.openxmlformats.org/officeDocument/2006/relationships" xmlns:m="http://schemas.openxmlformats.org/officeDocument/2006/math" xmlns:v="urn:schemas-microsoft-com:vml" xmlns:wp14="http://schemas.microsoft.com/office/word/2010/wordprocessingDrawing" xmlns:wp="http://schemas.openxmlformats.org/drawingml/2006/wordprocessingDrawing" xmlns:w10="urn:schemas-microsoft-com:office:word" xmlns:w="http://schemas.openxmlformats.org/wordprocessingml/2006/main" xmlns:w14="http://schemas.microsoft.com/office/word/2010/wordml" xmlns:wpg="http://schemas.microsoft.com/office/word/2010/wordprocessingGroup" xmlns:wpi="http://schemas.microsoft.com/office/word/2010/wordprocessingInk" xmlns:wne="http://schemas.microsoft.com/office/word/2006/wordml" xmlns:wps="http://schemas.microsoft.com/office/word/2010/wordprocessingShape" mc:Ignorable="w14 wp14">
   <w:abstractNum w:abstractNumId="0">
+    <w:nsid w:val="09CE536B"/>
     <w:multiLevelType w:val="hybridMultilevel"/>
-    <w:numStyleLink w:val="Imported Style 1"/>
+    <w:tmpl w:val="9EACB9CC"/>
+    <w:numStyleLink w:val="ImportedStyle2"/>
   </w:abstractNum>
   <w:abstractNum w:abstractNumId="1">
+    <w:nsid w:val="27A64D71"/>
     <w:multiLevelType w:val="hybridMultilevel"/>
-    <w:styleLink w:val="Imported Style 1"/>
-    <w:lvl w:ilvl="0">
+    <w:tmpl w:val="295630FA"/>
+    <w:numStyleLink w:val="ImportedStyle3"/>
+  </w:abstractNum>
+  <w:abstractNum w:abstractNumId="2">
+    <w:nsid w:val="2BC27C01"/>
+    <w:multiLevelType w:val="hybridMultilevel"/>
+    <w:tmpl w:val="295630FA"/>
+    <w:styleLink w:val="ImportedStyle3"/>
+    <w:lvl w:ilvl="0" w:tplc="2DB60024">
       <w:start w:val="1"/>
       <w:numFmt w:val="bullet"/>
-      <w:suff w:val="tab"/>
       <w:lvlText w:val="●"/>
       <w:lvlJc w:val="left"/>
       <w:pPr>
@@ -954,10 +1103,9 @@
         <w:vertAlign w:val="baseline"/>
       </w:rPr>
     </w:lvl>
-    <w:lvl w:ilvl="1">
+    <w:lvl w:ilvl="1" w:tplc="C9D8F53A">
       <w:start w:val="1"/>
       <w:numFmt w:val="bullet"/>
-      <w:suff w:val="tab"/>
       <w:lvlText w:val="○"/>
       <w:lvlJc w:val="left"/>
       <w:pPr>
@@ -980,10 +1128,9 @@
         <w:vertAlign w:val="baseline"/>
       </w:rPr>
     </w:lvl>
-    <w:lvl w:ilvl="2">
+    <w:lvl w:ilvl="2" w:tplc="392EF39C">
       <w:start w:val="1"/>
       <w:numFmt w:val="bullet"/>
-      <w:suff w:val="tab"/>
       <w:lvlText w:val="■"/>
       <w:lvlJc w:val="left"/>
       <w:pPr>
@@ -1006,10 +1153,9 @@
         <w:vertAlign w:val="baseline"/>
       </w:rPr>
     </w:lvl>
-    <w:lvl w:ilvl="3">
+    <w:lvl w:ilvl="3" w:tplc="6AB4F8FC">
       <w:start w:val="1"/>
       <w:numFmt w:val="bullet"/>
-      <w:suff w:val="tab"/>
       <w:lvlText w:val="●"/>
       <w:lvlJc w:val="left"/>
       <w:pPr>
@@ -1032,10 +1178,9 @@
         <w:vertAlign w:val="baseline"/>
       </w:rPr>
     </w:lvl>
-    <w:lvl w:ilvl="4">
+    <w:lvl w:ilvl="4" w:tplc="7D188D2C">
       <w:start w:val="1"/>
       <w:numFmt w:val="bullet"/>
-      <w:suff w:val="tab"/>
       <w:lvlText w:val="○"/>
       <w:lvlJc w:val="left"/>
       <w:pPr>
@@ -1058,10 +1203,9 @@
         <w:vertAlign w:val="baseline"/>
       </w:rPr>
     </w:lvl>
-    <w:lvl w:ilvl="5">
+    <w:lvl w:ilvl="5" w:tplc="6382F7B6">
       <w:start w:val="1"/>
       <w:numFmt w:val="bullet"/>
-      <w:suff w:val="tab"/>
       <w:lvlText w:val="■"/>
       <w:lvlJc w:val="left"/>
       <w:pPr>
@@ -1084,10 +1228,9 @@
         <w:vertAlign w:val="baseline"/>
       </w:rPr>
     </w:lvl>
-    <w:lvl w:ilvl="6">
+    <w:lvl w:ilvl="6" w:tplc="CB14504A">
       <w:start w:val="1"/>
       <w:numFmt w:val="bullet"/>
-      <w:suff w:val="tab"/>
       <w:lvlText w:val="●"/>
       <w:lvlJc w:val="left"/>
       <w:pPr>
@@ -1110,10 +1253,9 @@
         <w:vertAlign w:val="baseline"/>
       </w:rPr>
     </w:lvl>
-    <w:lvl w:ilvl="7">
+    <w:lvl w:ilvl="7" w:tplc="9530C4F4">
       <w:start w:val="1"/>
       <w:numFmt w:val="bullet"/>
-      <w:suff w:val="tab"/>
       <w:lvlText w:val="○"/>
       <w:lvlJc w:val="left"/>
       <w:pPr>
@@ -1136,10 +1278,9 @@
         <w:vertAlign w:val="baseline"/>
       </w:rPr>
     </w:lvl>
-    <w:lvl w:ilvl="8">
+    <w:lvl w:ilvl="8" w:tplc="7310B242">
       <w:start w:val="1"/>
       <w:numFmt w:val="bullet"/>
-      <w:suff w:val="tab"/>
       <w:lvlText w:val="■"/>
       <w:lvlJc w:val="left"/>
       <w:pPr>
@@ -1163,17 +1304,14 @@
       </w:rPr>
     </w:lvl>
   </w:abstractNum>
-  <w:abstractNum w:abstractNumId="2">
+  <w:abstractNum w:abstractNumId="3">
+    <w:nsid w:val="48A06990"/>
     <w:multiLevelType w:val="hybridMultilevel"/>
-    <w:numStyleLink w:val="Imported Style 2"/>
-  </w:abstractNum>
-  <w:abstractNum w:abstractNumId="3">
-    <w:multiLevelType w:val="hybridMultilevel"/>
-    <w:styleLink w:val="Imported Style 2"/>
-    <w:lvl w:ilvl="0">
+    <w:tmpl w:val="2C1ED166"/>
+    <w:styleLink w:val="ImportedStyle1"/>
+    <w:lvl w:ilvl="0" w:tplc="B68CADD6">
       <w:start w:val="1"/>
       <w:numFmt w:val="bullet"/>
-      <w:suff w:val="tab"/>
       <w:lvlText w:val="●"/>
       <w:lvlJc w:val="left"/>
       <w:pPr>
@@ -1196,10 +1334,9 @@
         <w:vertAlign w:val="baseline"/>
       </w:rPr>
     </w:lvl>
-    <w:lvl w:ilvl="1">
+    <w:lvl w:ilvl="1" w:tplc="7B12D88A">
       <w:start w:val="1"/>
       <w:numFmt w:val="bullet"/>
-      <w:suff w:val="tab"/>
       <w:lvlText w:val="○"/>
       <w:lvlJc w:val="left"/>
       <w:pPr>
@@ -1222,10 +1359,9 @@
         <w:vertAlign w:val="baseline"/>
       </w:rPr>
     </w:lvl>
-    <w:lvl w:ilvl="2">
+    <w:lvl w:ilvl="2" w:tplc="A98E5816">
       <w:start w:val="1"/>
       <w:numFmt w:val="bullet"/>
-      <w:suff w:val="tab"/>
       <w:lvlText w:val="■"/>
       <w:lvlJc w:val="left"/>
       <w:pPr>
@@ -1248,10 +1384,9 @@
         <w:vertAlign w:val="baseline"/>
       </w:rPr>
     </w:lvl>
-    <w:lvl w:ilvl="3">
+    <w:lvl w:ilvl="3" w:tplc="C0CE4748">
       <w:start w:val="1"/>
       <w:numFmt w:val="bullet"/>
-      <w:suff w:val="tab"/>
       <w:lvlText w:val="●"/>
       <w:lvlJc w:val="left"/>
       <w:pPr>
@@ -1274,10 +1409,9 @@
         <w:vertAlign w:val="baseline"/>
       </w:rPr>
     </w:lvl>
-    <w:lvl w:ilvl="4">
+    <w:lvl w:ilvl="4" w:tplc="FF922EA2">
       <w:start w:val="1"/>
       <w:numFmt w:val="bullet"/>
-      <w:suff w:val="tab"/>
       <w:lvlText w:val="○"/>
       <w:lvlJc w:val="left"/>
       <w:pPr>
@@ -1300,10 +1434,9 @@
         <w:vertAlign w:val="baseline"/>
       </w:rPr>
     </w:lvl>
-    <w:lvl w:ilvl="5">
+    <w:lvl w:ilvl="5" w:tplc="878A33D4">
       <w:start w:val="1"/>
       <w:numFmt w:val="bullet"/>
-      <w:suff w:val="tab"/>
       <w:lvlText w:val="■"/>
       <w:lvlJc w:val="left"/>
       <w:pPr>
@@ -1326,10 +1459,9 @@
         <w:vertAlign w:val="baseline"/>
       </w:rPr>
     </w:lvl>
-    <w:lvl w:ilvl="6">
+    <w:lvl w:ilvl="6" w:tplc="B93CA320">
       <w:start w:val="1"/>
       <w:numFmt w:val="bullet"/>
-      <w:suff w:val="tab"/>
       <w:lvlText w:val="●"/>
       <w:lvlJc w:val="left"/>
       <w:pPr>
@@ -1352,10 +1484,9 @@
         <w:vertAlign w:val="baseline"/>
       </w:rPr>
     </w:lvl>
-    <w:lvl w:ilvl="7">
+    <w:lvl w:ilvl="7" w:tplc="9168D116">
       <w:start w:val="1"/>
       <w:numFmt w:val="bullet"/>
-      <w:suff w:val="tab"/>
       <w:lvlText w:val="○"/>
       <w:lvlJc w:val="left"/>
       <w:pPr>
@@ -1378,10 +1509,9 @@
         <w:vertAlign w:val="baseline"/>
       </w:rPr>
     </w:lvl>
-    <w:lvl w:ilvl="8">
+    <w:lvl w:ilvl="8" w:tplc="D71A7C6E">
       <w:start w:val="1"/>
       <w:numFmt w:val="bullet"/>
-      <w:suff w:val="tab"/>
       <w:lvlText w:val="■"/>
       <w:lvlJc w:val="left"/>
       <w:pPr>
@@ -1406,16 +1536,13 @@
     </w:lvl>
   </w:abstractNum>
   <w:abstractNum w:abstractNumId="4">
+    <w:nsid w:val="57BF75DF"/>
     <w:multiLevelType w:val="hybridMultilevel"/>
-    <w:numStyleLink w:val="Imported Style 3"/>
-  </w:abstractNum>
-  <w:abstractNum w:abstractNumId="5">
-    <w:multiLevelType w:val="hybridMultilevel"/>
-    <w:styleLink w:val="Imported Style 3"/>
-    <w:lvl w:ilvl="0">
+    <w:tmpl w:val="9EACB9CC"/>
+    <w:styleLink w:val="ImportedStyle2"/>
+    <w:lvl w:ilvl="0" w:tplc="7C9A9FCC">
       <w:start w:val="1"/>
       <w:numFmt w:val="bullet"/>
-      <w:suff w:val="tab"/>
       <w:lvlText w:val="●"/>
       <w:lvlJc w:val="left"/>
       <w:pPr>
@@ -1438,10 +1565,9 @@
         <w:vertAlign w:val="baseline"/>
       </w:rPr>
     </w:lvl>
-    <w:lvl w:ilvl="1">
+    <w:lvl w:ilvl="1" w:tplc="D7DA8200">
       <w:start w:val="1"/>
       <w:numFmt w:val="bullet"/>
-      <w:suff w:val="tab"/>
       <w:lvlText w:val="○"/>
       <w:lvlJc w:val="left"/>
       <w:pPr>
@@ -1464,10 +1590,9 @@
         <w:vertAlign w:val="baseline"/>
       </w:rPr>
     </w:lvl>
-    <w:lvl w:ilvl="2">
+    <w:lvl w:ilvl="2" w:tplc="E09095C4">
       <w:start w:val="1"/>
       <w:numFmt w:val="bullet"/>
-      <w:suff w:val="tab"/>
       <w:lvlText w:val="■"/>
       <w:lvlJc w:val="left"/>
       <w:pPr>
@@ -1490,10 +1615,9 @@
         <w:vertAlign w:val="baseline"/>
       </w:rPr>
     </w:lvl>
-    <w:lvl w:ilvl="3">
+    <w:lvl w:ilvl="3" w:tplc="02AA72FE">
       <w:start w:val="1"/>
       <w:numFmt w:val="bullet"/>
-      <w:suff w:val="tab"/>
       <w:lvlText w:val="●"/>
       <w:lvlJc w:val="left"/>
       <w:pPr>
@@ -1516,10 +1640,9 @@
         <w:vertAlign w:val="baseline"/>
       </w:rPr>
     </w:lvl>
-    <w:lvl w:ilvl="4">
+    <w:lvl w:ilvl="4" w:tplc="D8F60900">
       <w:start w:val="1"/>
       <w:numFmt w:val="bullet"/>
-      <w:suff w:val="tab"/>
       <w:lvlText w:val="○"/>
       <w:lvlJc w:val="left"/>
       <w:pPr>
@@ -1542,10 +1665,9 @@
         <w:vertAlign w:val="baseline"/>
       </w:rPr>
     </w:lvl>
-    <w:lvl w:ilvl="5">
+    <w:lvl w:ilvl="5" w:tplc="7E0608FE">
       <w:start w:val="1"/>
       <w:numFmt w:val="bullet"/>
-      <w:suff w:val="tab"/>
       <w:lvlText w:val="■"/>
       <w:lvlJc w:val="left"/>
       <w:pPr>
@@ -1568,10 +1690,9 @@
         <w:vertAlign w:val="baseline"/>
       </w:rPr>
     </w:lvl>
-    <w:lvl w:ilvl="6">
+    <w:lvl w:ilvl="6" w:tplc="78C47A98">
       <w:start w:val="1"/>
       <w:numFmt w:val="bullet"/>
-      <w:suff w:val="tab"/>
       <w:lvlText w:val="●"/>
       <w:lvlJc w:val="left"/>
       <w:pPr>
@@ -1594,10 +1715,9 @@
         <w:vertAlign w:val="baseline"/>
       </w:rPr>
     </w:lvl>
-    <w:lvl w:ilvl="7">
+    <w:lvl w:ilvl="7" w:tplc="BE4E36D0">
       <w:start w:val="1"/>
       <w:numFmt w:val="bullet"/>
-      <w:suff w:val="tab"/>
       <w:lvlText w:val="○"/>
       <w:lvlJc w:val="left"/>
       <w:pPr>
@@ -1620,10 +1740,9 @@
         <w:vertAlign w:val="baseline"/>
       </w:rPr>
     </w:lvl>
-    <w:lvl w:ilvl="8">
+    <w:lvl w:ilvl="8" w:tplc="35626460">
       <w:start w:val="1"/>
       <w:numFmt w:val="bullet"/>
-      <w:suff w:val="tab"/>
       <w:lvlText w:val="■"/>
       <w:lvlJc w:val="left"/>
       <w:pPr>
@@ -1647,70 +1766,45 @@
       </w:rPr>
     </w:lvl>
   </w:abstractNum>
+  <w:abstractNum w:abstractNumId="5">
+    <w:nsid w:val="767A6D40"/>
+    <w:multiLevelType w:val="hybridMultilevel"/>
+    <w:tmpl w:val="2C1ED166"/>
+    <w:numStyleLink w:val="ImportedStyle1"/>
+  </w:abstractNum>
   <w:num w:numId="1">
-    <w:abstractNumId w:val="1"/>
+    <w:abstractNumId w:val="3"/>
   </w:num>
   <w:num w:numId="2">
+    <w:abstractNumId w:val="5"/>
+  </w:num>
+  <w:num w:numId="3">
+    <w:abstractNumId w:val="4"/>
+  </w:num>
+  <w:num w:numId="4">
     <w:abstractNumId w:val="0"/>
   </w:num>
-  <w:num w:numId="3">
-    <w:abstractNumId w:val="3"/>
-  </w:num>
-  <w:num w:numId="4">
+  <w:num w:numId="5">
     <w:abstractNumId w:val="2"/>
   </w:num>
-  <w:num w:numId="5">
-    <w:abstractNumId w:val="5"/>
-  </w:num>
   <w:num w:numId="6">
-    <w:abstractNumId w:val="4"/>
+    <w:abstractNumId w:val="1"/>
   </w:num>
 </w:numbering>
 </file>
 
 <file path=word/styles.xml><?xml version="1.0" encoding="utf-8"?>
-<w:styles xmlns:w="http://schemas.openxmlformats.org/wordprocessingml/2006/main" xmlns:mc="http://schemas.openxmlformats.org/markup-compatibility/2006" xmlns:w14="http://schemas.microsoft.com/office/word/2010/wordml" mc:Ignorable="w14">
+<w:styles xmlns:mc="http://schemas.openxmlformats.org/markup-compatibility/2006" xmlns:r="http://schemas.openxmlformats.org/officeDocument/2006/relationships" xmlns:w="http://schemas.openxmlformats.org/wordprocessingml/2006/main" xmlns:w14="http://schemas.microsoft.com/office/word/2010/wordml" mc:Ignorable="w14">
   <w:docDefaults>
     <w:rPrDefault>
       <w:rPr>
-        <w:rFonts w:ascii="Times New Roman" w:cs="Times New Roman" w:hAnsi="Times New Roman" w:eastAsia="Arial Unicode MS"/>
-        <w:b w:val="0"/>
-        <w:bCs w:val="0"/>
-        <w:i w:val="0"/>
-        <w:iCs w:val="0"/>
-        <w:caps w:val="0"/>
-        <w:smallCaps w:val="0"/>
-        <w:strike w:val="0"/>
-        <w:dstrike w:val="0"/>
-        <w:outline w:val="0"/>
-        <w:emboss w:val="0"/>
-        <w:imprint w:val="0"/>
-        <w:vanish w:val="0"/>
-        <w:color w:val="auto"/>
-        <w:spacing w:val="0"/>
-        <w:w w:val="100"/>
-        <w:kern w:val="0"/>
-        <w:position w:val="0"/>
-        <w:sz w:val="20"/>
-        <w:szCs w:val="20"/>
-        <w:u w:val="none" w:color="auto"/>
+        <w:rFonts w:ascii="Times New Roman" w:eastAsia="Arial Unicode MS" w:hAnsi="Times New Roman" w:cs="Times New Roman"/>
         <w:bdr w:val="nil"/>
-        <w:vertAlign w:val="baseline"/>
-        <w:lang/>
+        <w:lang w:val="en-US" w:eastAsia="en-US" w:bidi="ar-SA"/>
       </w:rPr>
     </w:rPrDefault>
     <w:pPrDefault>
       <w:pPr>
-        <w:keepNext w:val="0"/>
-        <w:keepLines w:val="0"/>
-        <w:pageBreakBefore w:val="0"/>
-        <w:framePr w:anchorLock="0" w:w="0" w:h="0" w:vSpace="0" w:hSpace="0" w:xAlign="left" w:y="0" w:hRule="exact" w:vAnchor="margin"/>
-        <w:widowControl w:val="1"/>
-        <w:numPr>
-          <w:ilvl w:val="0"/>
-          <w:numId w:val="0"/>
-        </w:numPr>
-        <w:suppressLineNumbers w:val="0"/>
         <w:pBdr>
           <w:top w:val="nil"/>
           <w:left w:val="nil"/>
@@ -1719,28 +1813,181 @@
           <w:between w:val="nil"/>
           <w:bar w:val="nil"/>
         </w:pBdr>
-        <w:shd w:val="clear" w:color="auto" w:fill="auto"/>
-        <w:suppressAutoHyphens w:val="0"/>
-        <w:spacing w:before="0" w:beforeAutospacing="0" w:after="0" w:afterAutospacing="0" w:line="240" w:lineRule="auto"/>
-        <w:ind w:left="0" w:right="0" w:firstLine="0"/>
-        <w:jc w:val="left"/>
-        <w:outlineLvl w:val="9"/>
       </w:pPr>
     </w:pPrDefault>
   </w:docDefaults>
+  <w:latentStyles w:defLockedState="0" w:defUIPriority="99" w:defSemiHidden="1" w:defUnhideWhenUsed="1" w:defQFormat="0" w:count="276">
+    <w:lsdException w:name="Normal" w:semiHidden="0" w:uiPriority="0" w:unhideWhenUsed="0" w:qFormat="1"/>
+    <w:lsdException w:name="heading 1" w:semiHidden="0" w:uiPriority="9" w:unhideWhenUsed="0" w:qFormat="1"/>
+    <w:lsdException w:name="heading 2" w:uiPriority="9" w:qFormat="1"/>
+    <w:lsdException w:name="heading 3" w:uiPriority="9" w:qFormat="1"/>
+    <w:lsdException w:name="heading 4" w:uiPriority="9" w:qFormat="1"/>
+    <w:lsdException w:name="heading 5" w:uiPriority="9" w:qFormat="1"/>
+    <w:lsdException w:name="heading 6" w:uiPriority="9" w:qFormat="1"/>
+    <w:lsdException w:name="heading 7" w:uiPriority="9" w:qFormat="1"/>
+    <w:lsdException w:name="heading 8" w:uiPriority="9" w:qFormat="1"/>
+    <w:lsdException w:name="heading 9" w:uiPriority="9" w:qFormat="1"/>
+    <w:lsdException w:name="toc 1" w:uiPriority="39"/>
+    <w:lsdException w:name="toc 2" w:uiPriority="39"/>
+    <w:lsdException w:name="toc 3" w:uiPriority="39"/>
+    <w:lsdException w:name="toc 4" w:uiPriority="39"/>
+    <w:lsdException w:name="toc 5" w:uiPriority="39"/>
+    <w:lsdException w:name="toc 6" w:uiPriority="39"/>
+    <w:lsdException w:name="toc 7" w:uiPriority="39"/>
+    <w:lsdException w:name="toc 8" w:uiPriority="39"/>
+    <w:lsdException w:name="toc 9" w:uiPriority="39"/>
+    <w:lsdException w:name="caption" w:uiPriority="35" w:qFormat="1"/>
+    <w:lsdException w:name="Title" w:semiHidden="0" w:uiPriority="10" w:unhideWhenUsed="0" w:qFormat="1"/>
+    <w:lsdException w:name="Default Paragraph Font" w:uiPriority="1"/>
+    <w:lsdException w:name="Subtitle" w:semiHidden="0" w:uiPriority="11" w:unhideWhenUsed="0" w:qFormat="1"/>
+    <w:lsdException w:name="Strong" w:semiHidden="0" w:uiPriority="22" w:unhideWhenUsed="0" w:qFormat="1"/>
+    <w:lsdException w:name="Emphasis" w:semiHidden="0" w:uiPriority="20" w:unhideWhenUsed="0" w:qFormat="1"/>
+    <w:lsdException w:name="Table Grid" w:semiHidden="0" w:uiPriority="59" w:unhideWhenUsed="0"/>
+    <w:lsdException w:name="Placeholder Text" w:unhideWhenUsed="0"/>
+    <w:lsdException w:name="No Spacing" w:semiHidden="0" w:uiPriority="1" w:unhideWhenUsed="0" w:qFormat="1"/>
+    <w:lsdException w:name="Light Shading" w:semiHidden="0" w:uiPriority="60" w:unhideWhenUsed="0"/>
+    <w:lsdException w:name="Light List" w:semiHidden="0" w:uiPriority="61" w:unhideWhenUsed="0"/>
+    <w:lsdException w:name="Light Grid" w:semiHidden="0" w:uiPriority="62" w:unhideWhenUsed="0"/>
+    <w:lsdException w:name="Medium Shading 1" w:semiHidden="0" w:uiPriority="63" w:unhideWhenUsed="0"/>
+    <w:lsdException w:name="Medium Shading 2" w:semiHidden="0" w:uiPriority="64" w:unhideWhenUsed="0"/>
+    <w:lsdException w:name="Medium List 1" w:semiHidden="0" w:uiPriority="65" w:unhideWhenUsed="0"/>
+    <w:lsdException w:name="Medium List 2" w:semiHidden="0" w:uiPriority="66" w:unhideWhenUsed="0"/>
+    <w:lsdException w:name="Medium Grid 1" w:semiHidden="0" w:uiPriority="67" w:unhideWhenUsed="0"/>
+    <w:lsdException w:name="Medium Grid 2" w:semiHidden="0" w:uiPriority="68" w:unhideWhenUsed="0"/>
+    <w:lsdException w:name="Medium Grid 3" w:semiHidden="0" w:uiPriority="69" w:unhideWhenUsed="0"/>
+    <w:lsdException w:name="Dark List" w:semiHidden="0" w:uiPriority="70" w:unhideWhenUsed="0"/>
+    <w:lsdException w:name="Colorful Shading" w:semiHidden="0" w:uiPriority="71" w:unhideWhenUsed="0"/>
+    <w:lsdException w:name="Colorful List" w:semiHidden="0" w:uiPriority="72" w:unhideWhenUsed="0"/>
+    <w:lsdException w:name="Colorful Grid" w:semiHidden="0" w:uiPriority="73" w:unhideWhenUsed="0"/>
+    <w:lsdException w:name="Light Shading Accent 1" w:semiHidden="0" w:uiPriority="60" w:unhideWhenUsed="0"/>
+    <w:lsdException w:name="Light List Accent 1" w:semiHidden="0" w:uiPriority="61" w:unhideWhenUsed="0"/>
+    <w:lsdException w:name="Light Grid Accent 1" w:semiHidden="0" w:uiPriority="62" w:unhideWhenUsed="0"/>
+    <w:lsdException w:name="Medium Shading 1 Accent 1" w:semiHidden="0" w:uiPriority="63" w:unhideWhenUsed="0"/>
+    <w:lsdException w:name="Medium Shading 2 Accent 1" w:semiHidden="0" w:uiPriority="64" w:unhideWhenUsed="0"/>
+    <w:lsdException w:name="Medium List 1 Accent 1" w:semiHidden="0" w:uiPriority="65" w:unhideWhenUsed="0"/>
+    <w:lsdException w:name="Revision" w:unhideWhenUsed="0"/>
+    <w:lsdException w:name="List Paragraph" w:semiHidden="0" w:uiPriority="34" w:unhideWhenUsed="0" w:qFormat="1"/>
+    <w:lsdException w:name="Quote" w:semiHidden="0" w:uiPriority="29" w:unhideWhenUsed="0" w:qFormat="1"/>
+    <w:lsdException w:name="Intense Quote" w:semiHidden="0" w:uiPriority="30" w:unhideWhenUsed="0" w:qFormat="1"/>
+    <w:lsdException w:name="Medium List 2 Accent 1" w:semiHidden="0" w:uiPriority="66" w:unhideWhenUsed="0"/>
+    <w:lsdException w:name="Medium Grid 1 Accent 1" w:semiHidden="0" w:uiPriority="67" w:unhideWhenUsed="0"/>
+    <w:lsdException w:name="Medium Grid 2 Accent 1" w:semiHidden="0" w:uiPriority="68" w:unhideWhenUsed="0"/>
+    <w:lsdException w:name="Medium Grid 3 Accent 1" w:semiHidden="0" w:uiPriority="69" w:unhideWhenUsed="0"/>
+    <w:lsdException w:name="Dark List Accent 1" w:semiHidden="0" w:uiPriority="70" w:unhideWhenUsed="0"/>
+    <w:lsdException w:name="Colorful Shading Accent 1" w:semiHidden="0" w:uiPriority="71" w:unhideWhenUsed="0"/>
+    <w:lsdException w:name="Colorful List Accent 1" w:semiHidden="0" w:uiPriority="72" w:unhideWhenUsed="0"/>
+    <w:lsdException w:name="Colorful Grid Accent 1" w:semiHidden="0" w:uiPriority="73" w:unhideWhenUsed="0"/>
+    <w:lsdException w:name="Light Shading Accent 2" w:semiHidden="0" w:uiPriority="60" w:unhideWhenUsed="0"/>
+    <w:lsdException w:name="Light List Accent 2" w:semiHidden="0" w:uiPriority="61" w:unhideWhenUsed="0"/>
+    <w:lsdException w:name="Light Grid Accent 2" w:semiHidden="0" w:uiPriority="62" w:unhideWhenUsed="0"/>
+    <w:lsdException w:name="Medium Shading 1 Accent 2" w:semiHidden="0" w:uiPriority="63" w:unhideWhenUsed="0"/>
+    <w:lsdException w:name="Medium Shading 2 Accent 2" w:semiHidden="0" w:uiPriority="64" w:unhideWhenUsed="0"/>
+    <w:lsdException w:name="Medium List 1 Accent 2" w:semiHidden="0" w:uiPriority="65" w:unhideWhenUsed="0"/>
+    <w:lsdException w:name="Medium List 2 Accent 2" w:semiHidden="0" w:uiPriority="66" w:unhideWhenUsed="0"/>
+    <w:lsdException w:name="Medium Grid 1 Accent 2" w:semiHidden="0" w:uiPriority="67" w:unhideWhenUsed="0"/>
+    <w:lsdException w:name="Medium Grid 2 Accent 2" w:semiHidden="0" w:uiPriority="68" w:unhideWhenUsed="0"/>
+    <w:lsdException w:name="Medium Grid 3 Accent 2" w:semiHidden="0" w:uiPriority="69" w:unhideWhenUsed="0"/>
+    <w:lsdException w:name="Dark List Accent 2" w:semiHidden="0" w:uiPriority="70" w:unhideWhenUsed="0"/>
+    <w:lsdException w:name="Colorful Shading Accent 2" w:semiHidden="0" w:uiPriority="71" w:unhideWhenUsed="0"/>
+    <w:lsdException w:name="Colorful List Accent 2" w:semiHidden="0" w:uiPriority="72" w:unhideWhenUsed="0"/>
+    <w:lsdException w:name="Colorful Grid Accent 2" w:semiHidden="0" w:uiPriority="73" w:unhideWhenUsed="0"/>
+    <w:lsdException w:name="Light Shading Accent 3" w:semiHidden="0" w:uiPriority="60" w:unhideWhenUsed="0"/>
+    <w:lsdException w:name="Light List Accent 3" w:semiHidden="0" w:uiPriority="61" w:unhideWhenUsed="0"/>
+    <w:lsdException w:name="Light Grid Accent 3" w:semiHidden="0" w:uiPriority="62" w:unhideWhenUsed="0"/>
+    <w:lsdException w:name="Medium Shading 1 Accent 3" w:semiHidden="0" w:uiPriority="63" w:unhideWhenUsed="0"/>
+    <w:lsdException w:name="Medium Shading 2 Accent 3" w:semiHidden="0" w:uiPriority="64" w:unhideWhenUsed="0"/>
+    <w:lsdException w:name="Medium List 1 Accent 3" w:semiHidden="0" w:uiPriority="65" w:unhideWhenUsed="0"/>
+    <w:lsdException w:name="Medium List 2 Accent 3" w:semiHidden="0" w:uiPriority="66" w:unhideWhenUsed="0"/>
+    <w:lsdException w:name="Medium Grid 1 Accent 3" w:semiHidden="0" w:uiPriority="67" w:unhideWhenUsed="0"/>
+    <w:lsdException w:name="Medium Grid 2 Accent 3" w:semiHidden="0" w:uiPriority="68" w:unhideWhenUsed="0"/>
+    <w:lsdException w:name="Medium Grid 3 Accent 3" w:semiHidden="0" w:uiPriority="69" w:unhideWhenUsed="0"/>
+    <w:lsdException w:name="Dark List Accent 3" w:semiHidden="0" w:uiPriority="70" w:unhideWhenUsed="0"/>
+    <w:lsdException w:name="Colorful Shading Accent 3" w:semiHidden="0" w:uiPriority="71" w:unhideWhenUsed="0"/>
+    <w:lsdException w:name="Colorful List Accent 3" w:semiHidden="0" w:uiPriority="72" w:unhideWhenUsed="0"/>
+    <w:lsdException w:name="Colorful Grid Accent 3" w:semiHidden="0" w:uiPriority="73" w:unhideWhenUsed="0"/>
+    <w:lsdException w:name="Light Shading Accent 4" w:semiHidden="0" w:uiPriority="60" w:unhideWhenUsed="0"/>
+    <w:lsdException w:name="Light List Accent 4" w:semiHidden="0" w:uiPriority="61" w:unhideWhenUsed="0"/>
+    <w:lsdException w:name="Light Grid Accent 4" w:semiHidden="0" w:uiPriority="62" w:unhideWhenUsed="0"/>
+    <w:lsdException w:name="Medium Shading 1 Accent 4" w:semiHidden="0" w:uiPriority="63" w:unhideWhenUsed="0"/>
+    <w:lsdException w:name="Medium Shading 2 Accent 4" w:semiHidden="0" w:uiPriority="64" w:unhideWhenUsed="0"/>
+    <w:lsdException w:name="Medium List 1 Accent 4" w:semiHidden="0" w:uiPriority="65" w:unhideWhenUsed="0"/>
+    <w:lsdException w:name="Medium List 2 Accent 4" w:semiHidden="0" w:uiPriority="66" w:unhideWhenUsed="0"/>
+    <w:lsdException w:name="Medium Grid 1 Accent 4" w:semiHidden="0" w:uiPriority="67" w:unhideWhenUsed="0"/>
+    <w:lsdException w:name="Medium Grid 2 Accent 4" w:semiHidden="0" w:uiPriority="68" w:unhideWhenUsed="0"/>
+    <w:lsdException w:name="Medium Grid 3 Accent 4" w:semiHidden="0" w:uiPriority="69" w:unhideWhenUsed="0"/>
+    <w:lsdException w:name="Dark List Accent 4" w:semiHidden="0" w:uiPriority="70" w:unhideWhenUsed="0"/>
+    <w:lsdException w:name="Colorful Shading Accent 4" w:semiHidden="0" w:uiPriority="71" w:unhideWhenUsed="0"/>
+    <w:lsdException w:name="Colorful List Accent 4" w:semiHidden="0" w:uiPriority="72" w:unhideWhenUsed="0"/>
+    <w:lsdException w:name="Colorful Grid Accent 4" w:semiHidden="0" w:uiPriority="73" w:unhideWhenUsed="0"/>
+    <w:lsdException w:name="Light Shading Accent 5" w:semiHidden="0" w:uiPriority="60" w:unhideWhenUsed="0"/>
+    <w:lsdException w:name="Light List Accent 5" w:semiHidden="0" w:uiPriority="61" w:unhideWhenUsed="0"/>
+    <w:lsdException w:name="Light Grid Accent 5" w:semiHidden="0" w:uiPriority="62" w:unhideWhenUsed="0"/>
+    <w:lsdException w:name="Medium Shading 1 Accent 5" w:semiHidden="0" w:uiPriority="63" w:unhideWhenUsed="0"/>
+    <w:lsdException w:name="Medium Shading 2 Accent 5" w:semiHidden="0" w:uiPriority="64" w:unhideWhenUsed="0"/>
+    <w:lsdException w:name="Medium List 1 Accent 5" w:semiHidden="0" w:uiPriority="65" w:unhideWhenUsed="0"/>
+    <w:lsdException w:name="Medium List 2 Accent 5" w:semiHidden="0" w:uiPriority="66" w:unhideWhenUsed="0"/>
+    <w:lsdException w:name="Medium Grid 1 Accent 5" w:semiHidden="0" w:uiPriority="67" w:unhideWhenUsed="0"/>
+    <w:lsdException w:name="Medium Grid 2 Accent 5" w:semiHidden="0" w:uiPriority="68" w:unhideWhenUsed="0"/>
+    <w:lsdException w:name="Medium Grid 3 Accent 5" w:semiHidden="0" w:uiPriority="69" w:unhideWhenUsed="0"/>
+    <w:lsdException w:name="Dark List Accent 5" w:semiHidden="0" w:uiPriority="70" w:unhideWhenUsed="0"/>
+    <w:lsdException w:name="Colorful Shading Accent 5" w:semiHidden="0" w:uiPriority="71" w:unhideWhenUsed="0"/>
+    <w:lsdException w:name="Colorful List Accent 5" w:semiHidden="0" w:uiPriority="72" w:unhideWhenUsed="0"/>
+    <w:lsdException w:name="Colorful Grid Accent 5" w:semiHidden="0" w:uiPriority="73" w:unhideWhenUsed="0"/>
+    <w:lsdException w:name="Light Shading Accent 6" w:semiHidden="0" w:uiPriority="60" w:unhideWhenUsed="0"/>
+    <w:lsdException w:name="Light List Accent 6" w:semiHidden="0" w:uiPriority="61" w:unhideWhenUsed="0"/>
+    <w:lsdException w:name="Light Grid Accent 6" w:semiHidden="0" w:uiPriority="62" w:unhideWhenUsed="0"/>
+    <w:lsdException w:name="Medium Shading 1 Accent 6" w:semiHidden="0" w:uiPriority="63" w:unhideWhenUsed="0"/>
+    <w:lsdException w:name="Medium Shading 2 Accent 6" w:semiHidden="0" w:uiPriority="64" w:unhideWhenUsed="0"/>
+    <w:lsdException w:name="Medium List 1 Accent 6" w:semiHidden="0" w:uiPriority="65" w:unhideWhenUsed="0"/>
+    <w:lsdException w:name="Medium List 2 Accent 6" w:semiHidden="0" w:uiPriority="66" w:unhideWhenUsed="0"/>
+    <w:lsdException w:name="Medium Grid 1 Accent 6" w:semiHidden="0" w:uiPriority="67" w:unhideWhenUsed="0"/>
+    <w:lsdException w:name="Medium Grid 2 Accent 6" w:semiHidden="0" w:uiPriority="68" w:unhideWhenUsed="0"/>
+    <w:lsdException w:name="Medium Grid 3 Accent 6" w:semiHidden="0" w:uiPriority="69" w:unhideWhenUsed="0"/>
+    <w:lsdException w:name="Dark List Accent 6" w:semiHidden="0" w:uiPriority="70" w:unhideWhenUsed="0"/>
+    <w:lsdException w:name="Colorful Shading Accent 6" w:semiHidden="0" w:uiPriority="71" w:unhideWhenUsed="0"/>
+    <w:lsdException w:name="Colorful List Accent 6" w:semiHidden="0" w:uiPriority="72" w:unhideWhenUsed="0"/>
+    <w:lsdException w:name="Colorful Grid Accent 6" w:semiHidden="0" w:uiPriority="73" w:unhideWhenUsed="0"/>
+    <w:lsdException w:name="Subtle Emphasis" w:semiHidden="0" w:uiPriority="19" w:unhideWhenUsed="0" w:qFormat="1"/>
+    <w:lsdException w:name="Intense Emphasis" w:semiHidden="0" w:uiPriority="21" w:unhideWhenUsed="0" w:qFormat="1"/>
+    <w:lsdException w:name="Subtle Reference" w:semiHidden="0" w:uiPriority="31" w:unhideWhenUsed="0" w:qFormat="1"/>
+    <w:lsdException w:name="Intense Reference" w:semiHidden="0" w:uiPriority="32" w:unhideWhenUsed="0" w:qFormat="1"/>
+    <w:lsdException w:name="Book Title" w:semiHidden="0" w:uiPriority="33" w:unhideWhenUsed="0" w:qFormat="1"/>
+    <w:lsdException w:name="Bibliography" w:uiPriority="37"/>
+    <w:lsdException w:name="TOC Heading" w:uiPriority="39" w:qFormat="1"/>
+  </w:latentStyles>
   <w:style w:type="paragraph" w:default="1" w:styleId="Normal">
     <w:name w:val="Normal"/>
-    <w:next w:val="Normal"/>
-    <w:pPr/>
     <w:rPr>
       <w:sz w:val="24"/>
       <w:szCs w:val="24"/>
-      <w:lang w:val="en-US" w:eastAsia="en-US" w:bidi="ar-SA"/>
     </w:rPr>
   </w:style>
-  <w:style w:type="character" w:default="1" w:styleId="Default Paragraph Font">
+  <w:style w:type="character" w:default="1" w:styleId="DefaultParagraphFont">
     <w:name w:val="Default Paragraph Font"/>
-    <w:next w:val="Default Paragraph Font"/>
+    <w:uiPriority w:val="1"/>
+    <w:semiHidden/>
+    <w:unhideWhenUsed/>
+  </w:style>
+  <w:style w:type="table" w:default="1" w:styleId="TableNormal">
+    <w:name w:val="Normal Table"/>
+    <w:uiPriority w:val="99"/>
+    <w:semiHidden/>
+    <w:unhideWhenUsed/>
+    <w:tblPr>
+      <w:tblInd w:w="0" w:type="dxa"/>
+      <w:tblCellMar>
+        <w:top w:w="0" w:type="dxa"/>
+        <w:left w:w="108" w:type="dxa"/>
+        <w:bottom w:w="0" w:type="dxa"/>
+        <w:right w:w="108" w:type="dxa"/>
+      </w:tblCellMar>
+    </w:tblPr>
+  </w:style>
+  <w:style w:type="numbering" w:default="1" w:styleId="NoList">
+    <w:name w:val="No List"/>
+    <w:uiPriority w:val="99"/>
+    <w:semiHidden/>
+    <w:unhideWhenUsed/>
   </w:style>
   <w:style w:type="character" w:styleId="Hyperlink">
     <w:name w:val="Hyperlink"/>
@@ -1748,112 +1995,34 @@
       <w:u w:val="single"/>
     </w:rPr>
   </w:style>
-  <w:style w:type="table" w:default="1" w:styleId="Table Normal">
-    <w:name w:val="Table Normal"/>
-    <w:next w:val="Table Normal"/>
-    <w:pPr/>
-    <w:tblPr>
-      <w:tblInd w:w="0" w:type="dxa"/>
-    </w:tblPr>
-    <w:trPr/>
-    <w:tcPr/>
-    <w:tblStylePr w:type="firstRow"/>
-    <w:tblStylePr w:type="lastRow"/>
-    <w:tblStylePr w:type="firstCol"/>
-    <w:tblStylePr w:type="lastCol"/>
-    <w:tblStylePr w:type="band1Vert"/>
-    <w:tblStylePr w:type="band2Vert"/>
-    <w:tblStylePr w:type="band1Horz"/>
-    <w:tblStylePr w:type="band2Horz"/>
-    <w:tblStylePr w:type="neCell"/>
-    <w:tblStylePr w:type="nwCell"/>
-    <w:tblStylePr w:type="seCell"/>
-    <w:tblStylePr w:type="swCell"/>
-  </w:style>
-  <w:style w:type="numbering" w:default="1" w:styleId="No List">
-    <w:name w:val="No List"/>
-    <w:next w:val="No List"/>
-    <w:pPr/>
-  </w:style>
-  <w:style w:type="paragraph" w:styleId="Header &amp; Footer">
+  <w:style w:type="paragraph" w:customStyle="1" w:styleId="HeaderFooter">
     <w:name w:val="Header &amp; Footer"/>
-    <w:next w:val="Header &amp; Footer"/>
     <w:pPr>
-      <w:keepNext w:val="0"/>
-      <w:keepLines w:val="0"/>
-      <w:pageBreakBefore w:val="0"/>
-      <w:widowControl w:val="1"/>
-      <w:shd w:val="clear" w:color="auto" w:fill="auto"/>
       <w:tabs>
         <w:tab w:val="right" w:pos="9020"/>
       </w:tabs>
-      <w:suppressAutoHyphens w:val="0"/>
-      <w:bidi w:val="0"/>
-      <w:spacing w:before="0" w:after="0" w:line="240" w:lineRule="auto"/>
-      <w:ind w:left="0" w:right="0" w:firstLine="0"/>
-      <w:jc w:val="left"/>
-      <w:outlineLvl w:val="9"/>
     </w:pPr>
     <w:rPr>
-      <w:rFonts w:ascii="Helvetica" w:cs="Arial Unicode MS" w:hAnsi="Helvetica" w:eastAsia="Arial Unicode MS"/>
-      <w:b w:val="0"/>
-      <w:bCs w:val="0"/>
-      <w:i w:val="0"/>
-      <w:iCs w:val="0"/>
-      <w:caps w:val="0"/>
-      <w:smallCaps w:val="0"/>
-      <w:strike w:val="0"/>
-      <w:dstrike w:val="0"/>
-      <w:outline w:val="0"/>
+      <w:rFonts w:ascii="Helvetica" w:hAnsi="Helvetica" w:cs="Arial Unicode MS"/>
       <w:color w:val="000000"/>
-      <w:spacing w:val="0"/>
-      <w:kern w:val="0"/>
-      <w:position w:val="0"/>
       <w:sz w:val="24"/>
       <w:szCs w:val="24"/>
-      <w:u w:val="none"/>
-      <w:vertAlign w:val="baseline"/>
     </w:rPr>
   </w:style>
-  <w:style w:type="paragraph" w:styleId="Body">
+  <w:style w:type="paragraph" w:customStyle="1" w:styleId="Body">
     <w:name w:val="Body"/>
-    <w:next w:val="Body"/>
     <w:pPr>
-      <w:keepNext w:val="0"/>
-      <w:keepLines w:val="0"/>
-      <w:pageBreakBefore w:val="0"/>
-      <w:widowControl w:val="1"/>
-      <w:shd w:val="clear" w:color="auto" w:fill="auto"/>
-      <w:suppressAutoHyphens w:val="0"/>
-      <w:bidi w:val="0"/>
-      <w:spacing w:before="0" w:after="0" w:line="276" w:lineRule="auto"/>
-      <w:ind w:left="0" w:right="0" w:firstLine="0"/>
-      <w:jc w:val="left"/>
-      <w:outlineLvl w:val="9"/>
+      <w:spacing w:line="276" w:lineRule="auto"/>
     </w:pPr>
     <w:rPr>
-      <w:rFonts w:ascii="Arial" w:cs="Arial Unicode MS" w:hAnsi="Arial" w:eastAsia="Arial Unicode MS"/>
-      <w:b w:val="0"/>
-      <w:bCs w:val="0"/>
-      <w:i w:val="0"/>
-      <w:iCs w:val="0"/>
-      <w:caps w:val="0"/>
-      <w:smallCaps w:val="0"/>
-      <w:strike w:val="0"/>
-      <w:dstrike w:val="0"/>
-      <w:outline w:val="0"/>
+      <w:rFonts w:ascii="Arial" w:hAnsi="Arial" w:cs="Arial Unicode MS"/>
       <w:color w:val="000000"/>
-      <w:spacing w:val="0"/>
-      <w:kern w:val="0"/>
-      <w:position w:val="0"/>
       <w:sz w:val="22"/>
       <w:szCs w:val="22"/>
-      <w:u w:val="none" w:color="000000"/>
-      <w:vertAlign w:val="baseline"/>
-      <w:lang w:val="en-US"/>
+      <w:u w:color="000000"/>
     </w:rPr>
   </w:style>
-  <w:style w:type="numbering" w:styleId="Imported Style 1">
+  <w:style w:type="numbering" w:customStyle="1" w:styleId="ImportedStyle1">
     <w:name w:val="Imported Style 1"/>
     <w:pPr>
       <w:numPr>
@@ -1861,7 +2030,7 @@
       </w:numPr>
     </w:pPr>
   </w:style>
-  <w:style w:type="numbering" w:styleId="Imported Style 2">
+  <w:style w:type="numbering" w:customStyle="1" w:styleId="ImportedStyle2">
     <w:name w:val="Imported Style 2"/>
     <w:pPr>
       <w:numPr>
@@ -1869,7 +2038,263 @@
       </w:numPr>
     </w:pPr>
   </w:style>
-  <w:style w:type="numbering" w:styleId="Imported Style 3">
+  <w:style w:type="numbering" w:customStyle="1" w:styleId="ImportedStyle3">
+    <w:name w:val="Imported Style 3"/>
+    <w:pPr>
+      <w:numPr>
+        <w:numId w:val="5"/>
+      </w:numPr>
+    </w:pPr>
+  </w:style>
+</w:styles>
+</file>
+
+<file path=word/stylesWithEffects.xml><?xml version="1.0" encoding="utf-8"?>
+<w:styles xmlns:wpc="http://schemas.microsoft.com/office/word/2010/wordprocessingCanvas" xmlns:mo="http://schemas.microsoft.com/office/mac/office/2008/main" xmlns:mc="http://schemas.openxmlformats.org/markup-compatibility/2006" xmlns:mv="urn:schemas-microsoft-com:mac:vml" xmlns:o="urn:schemas-microsoft-com:office:office" xmlns:r="http://schemas.openxmlformats.org/officeDocument/2006/relationships" xmlns:m="http://schemas.openxmlformats.org/officeDocument/2006/math" xmlns:v="urn:schemas-microsoft-com:vml" xmlns:wp14="http://schemas.microsoft.com/office/word/2010/wordprocessingDrawing" xmlns:wp="http://schemas.openxmlformats.org/drawingml/2006/wordprocessingDrawing" xmlns:w10="urn:schemas-microsoft-com:office:word" xmlns:w="http://schemas.openxmlformats.org/wordprocessingml/2006/main" xmlns:w14="http://schemas.microsoft.com/office/word/2010/wordml" xmlns:wpg="http://schemas.microsoft.com/office/word/2010/wordprocessingGroup" xmlns:wpi="http://schemas.microsoft.com/office/word/2010/wordprocessingInk" xmlns:wne="http://schemas.microsoft.com/office/word/2006/wordml" xmlns:wps="http://schemas.microsoft.com/office/word/2010/wordprocessingShape" mc:Ignorable="w14 wp14">
+  <w:docDefaults>
+    <w:rPrDefault>
+      <w:rPr>
+        <w:rFonts w:ascii="Times New Roman" w:eastAsia="Arial Unicode MS" w:hAnsi="Times New Roman" w:cs="Times New Roman"/>
+        <w:bdr w:val="nil"/>
+        <w:lang w:val="en-US" w:eastAsia="en-US" w:bidi="ar-SA"/>
+      </w:rPr>
+    </w:rPrDefault>
+    <w:pPrDefault>
+      <w:pPr>
+        <w:pBdr>
+          <w:top w:val="nil"/>
+          <w:left w:val="nil"/>
+          <w:bottom w:val="nil"/>
+          <w:right w:val="nil"/>
+          <w:between w:val="nil"/>
+          <w:bar w:val="nil"/>
+        </w:pBdr>
+      </w:pPr>
+    </w:pPrDefault>
+  </w:docDefaults>
+  <w:latentStyles w:defLockedState="0" w:defUIPriority="99" w:defSemiHidden="1" w:defUnhideWhenUsed="1" w:defQFormat="0" w:count="276">
+    <w:lsdException w:name="Normal" w:semiHidden="0" w:uiPriority="0" w:unhideWhenUsed="0" w:qFormat="1"/>
+    <w:lsdException w:name="heading 1" w:semiHidden="0" w:uiPriority="9" w:unhideWhenUsed="0" w:qFormat="1"/>
+    <w:lsdException w:name="heading 2" w:uiPriority="9" w:qFormat="1"/>
+    <w:lsdException w:name="heading 3" w:uiPriority="9" w:qFormat="1"/>
+    <w:lsdException w:name="heading 4" w:uiPriority="9" w:qFormat="1"/>
+    <w:lsdException w:name="heading 5" w:uiPriority="9" w:qFormat="1"/>
+    <w:lsdException w:name="heading 6" w:uiPriority="9" w:qFormat="1"/>
+    <w:lsdException w:name="heading 7" w:uiPriority="9" w:qFormat="1"/>
+    <w:lsdException w:name="heading 8" w:uiPriority="9" w:qFormat="1"/>
+    <w:lsdException w:name="heading 9" w:uiPriority="9" w:qFormat="1"/>
+    <w:lsdException w:name="toc 1" w:uiPriority="39"/>
+    <w:lsdException w:name="toc 2" w:uiPriority="39"/>
+    <w:lsdException w:name="toc 3" w:uiPriority="39"/>
+    <w:lsdException w:name="toc 4" w:uiPriority="39"/>
+    <w:lsdException w:name="toc 5" w:uiPriority="39"/>
+    <w:lsdException w:name="toc 6" w:uiPriority="39"/>
+    <w:lsdException w:name="toc 7" w:uiPriority="39"/>
+    <w:lsdException w:name="toc 8" w:uiPriority="39"/>
+    <w:lsdException w:name="toc 9" w:uiPriority="39"/>
+    <w:lsdException w:name="caption" w:uiPriority="35" w:qFormat="1"/>
+    <w:lsdException w:name="Title" w:semiHidden="0" w:uiPriority="10" w:unhideWhenUsed="0" w:qFormat="1"/>
+    <w:lsdException w:name="Default Paragraph Font" w:uiPriority="1"/>
+    <w:lsdException w:name="Subtitle" w:semiHidden="0" w:uiPriority="11" w:unhideWhenUsed="0" w:qFormat="1"/>
+    <w:lsdException w:name="Strong" w:semiHidden="0" w:uiPriority="22" w:unhideWhenUsed="0" w:qFormat="1"/>
+    <w:lsdException w:name="Emphasis" w:semiHidden="0" w:uiPriority="20" w:unhideWhenUsed="0" w:qFormat="1"/>
+    <w:lsdException w:name="Table Grid" w:semiHidden="0" w:uiPriority="59" w:unhideWhenUsed="0"/>
+    <w:lsdException w:name="Placeholder Text" w:unhideWhenUsed="0"/>
+    <w:lsdException w:name="No Spacing" w:semiHidden="0" w:uiPriority="1" w:unhideWhenUsed="0" w:qFormat="1"/>
+    <w:lsdException w:name="Light Shading" w:semiHidden="0" w:uiPriority="60" w:unhideWhenUsed="0"/>
+    <w:lsdException w:name="Light List" w:semiHidden="0" w:uiPriority="61" w:unhideWhenUsed="0"/>
+    <w:lsdException w:name="Light Grid" w:semiHidden="0" w:uiPriority="62" w:unhideWhenUsed="0"/>
+    <w:lsdException w:name="Medium Shading 1" w:semiHidden="0" w:uiPriority="63" w:unhideWhenUsed="0"/>
+    <w:lsdException w:name="Medium Shading 2" w:semiHidden="0" w:uiPriority="64" w:unhideWhenUsed="0"/>
+    <w:lsdException w:name="Medium List 1" w:semiHidden="0" w:uiPriority="65" w:unhideWhenUsed="0"/>
+    <w:lsdException w:name="Medium List 2" w:semiHidden="0" w:uiPriority="66" w:unhideWhenUsed="0"/>
+    <w:lsdException w:name="Medium Grid 1" w:semiHidden="0" w:uiPriority="67" w:unhideWhenUsed="0"/>
+    <w:lsdException w:name="Medium Grid 2" w:semiHidden="0" w:uiPriority="68" w:unhideWhenUsed="0"/>
+    <w:lsdException w:name="Medium Grid 3" w:semiHidden="0" w:uiPriority="69" w:unhideWhenUsed="0"/>
+    <w:lsdException w:name="Dark List" w:semiHidden="0" w:uiPriority="70" w:unhideWhenUsed="0"/>
+    <w:lsdException w:name="Colorful Shading" w:semiHidden="0" w:uiPriority="71" w:unhideWhenUsed="0"/>
+    <w:lsdException w:name="Colorful List" w:semiHidden="0" w:uiPriority="72" w:unhideWhenUsed="0"/>
+    <w:lsdException w:name="Colorful Grid" w:semiHidden="0" w:uiPriority="73" w:unhideWhenUsed="0"/>
+    <w:lsdException w:name="Light Shading Accent 1" w:semiHidden="0" w:uiPriority="60" w:unhideWhenUsed="0"/>
+    <w:lsdException w:name="Light List Accent 1" w:semiHidden="0" w:uiPriority="61" w:unhideWhenUsed="0"/>
+    <w:lsdException w:name="Light Grid Accent 1" w:semiHidden="0" w:uiPriority="62" w:unhideWhenUsed="0"/>
+    <w:lsdException w:name="Medium Shading 1 Accent 1" w:semiHidden="0" w:uiPriority="63" w:unhideWhenUsed="0"/>
+    <w:lsdException w:name="Medium Shading 2 Accent 1" w:semiHidden="0" w:uiPriority="64" w:unhideWhenUsed="0"/>
+    <w:lsdException w:name="Medium List 1 Accent 1" w:semiHidden="0" w:uiPriority="65" w:unhideWhenUsed="0"/>
+    <w:lsdException w:name="Revision" w:unhideWhenUsed="0"/>
+    <w:lsdException w:name="List Paragraph" w:semiHidden="0" w:uiPriority="34" w:unhideWhenUsed="0" w:qFormat="1"/>
+    <w:lsdException w:name="Quote" w:semiHidden="0" w:uiPriority="29" w:unhideWhenUsed="0" w:qFormat="1"/>
+    <w:lsdException w:name="Intense Quote" w:semiHidden="0" w:uiPriority="30" w:unhideWhenUsed="0" w:qFormat="1"/>
+    <w:lsdException w:name="Medium List 2 Accent 1" w:semiHidden="0" w:uiPriority="66" w:unhideWhenUsed="0"/>
+    <w:lsdException w:name="Medium Grid 1 Accent 1" w:semiHidden="0" w:uiPriority="67" w:unhideWhenUsed="0"/>
+    <w:lsdException w:name="Medium Grid 2 Accent 1" w:semiHidden="0" w:uiPriority="68" w:unhideWhenUsed="0"/>
+    <w:lsdException w:name="Medium Grid 3 Accent 1" w:semiHidden="0" w:uiPriority="69" w:unhideWhenUsed="0"/>
+    <w:lsdException w:name="Dark List Accent 1" w:semiHidden="0" w:uiPriority="70" w:unhideWhenUsed="0"/>
+    <w:lsdException w:name="Colorful Shading Accent 1" w:semiHidden="0" w:uiPriority="71" w:unhideWhenUsed="0"/>
+    <w:lsdException w:name="Colorful List Accent 1" w:semiHidden="0" w:uiPriority="72" w:unhideWhenUsed="0"/>
+    <w:lsdException w:name="Colorful Grid Accent 1" w:semiHidden="0" w:uiPriority="73" w:unhideWhenUsed="0"/>
+    <w:lsdException w:name="Light Shading Accent 2" w:semiHidden="0" w:uiPriority="60" w:unhideWhenUsed="0"/>
+    <w:lsdException w:name="Light List Accent 2" w:semiHidden="0" w:uiPriority="61" w:unhideWhenUsed="0"/>
+    <w:lsdException w:name="Light Grid Accent 2" w:semiHidden="0" w:uiPriority="62" w:unhideWhenUsed="0"/>
+    <w:lsdException w:name="Medium Shading 1 Accent 2" w:semiHidden="0" w:uiPriority="63" w:unhideWhenUsed="0"/>
+    <w:lsdException w:name="Medium Shading 2 Accent 2" w:semiHidden="0" w:uiPriority="64" w:unhideWhenUsed="0"/>
+    <w:lsdException w:name="Medium List 1 Accent 2" w:semiHidden="0" w:uiPriority="65" w:unhideWhenUsed="0"/>
+    <w:lsdException w:name="Medium List 2 Accent 2" w:semiHidden="0" w:uiPriority="66" w:unhideWhenUsed="0"/>
+    <w:lsdException w:name="Medium Grid 1 Accent 2" w:semiHidden="0" w:uiPriority="67" w:unhideWhenUsed="0"/>
+    <w:lsdException w:name="Medium Grid 2 Accent 2" w:semiHidden="0" w:uiPriority="68" w:unhideWhenUsed="0"/>
+    <w:lsdException w:name="Medium Grid 3 Accent 2" w:semiHidden="0" w:uiPriority="69" w:unhideWhenUsed="0"/>
+    <w:lsdException w:name="Dark List Accent 2" w:semiHidden="0" w:uiPriority="70" w:unhideWhenUsed="0"/>
+    <w:lsdException w:name="Colorful Shading Accent 2" w:semiHidden="0" w:uiPriority="71" w:unhideWhenUsed="0"/>
+    <w:lsdException w:name="Colorful List Accent 2" w:semiHidden="0" w:uiPriority="72" w:unhideWhenUsed="0"/>
+    <w:lsdException w:name="Colorful Grid Accent 2" w:semiHidden="0" w:uiPriority="73" w:unhideWhenUsed="0"/>
+    <w:lsdException w:name="Light Shading Accent 3" w:semiHidden="0" w:uiPriority="60" w:unhideWhenUsed="0"/>
+    <w:lsdException w:name="Light List Accent 3" w:semiHidden="0" w:uiPriority="61" w:unhideWhenUsed="0"/>
+    <w:lsdException w:name="Light Grid Accent 3" w:semiHidden="0" w:uiPriority="62" w:unhideWhenUsed="0"/>
+    <w:lsdException w:name="Medium Shading 1 Accent 3" w:semiHidden="0" w:uiPriority="63" w:unhideWhenUsed="0"/>
+    <w:lsdException w:name="Medium Shading 2 Accent 3" w:semiHidden="0" w:uiPriority="64" w:unhideWhenUsed="0"/>
+    <w:lsdException w:name="Medium List 1 Accent 3" w:semiHidden="0" w:uiPriority="65" w:unhideWhenUsed="0"/>
+    <w:lsdException w:name="Medium List 2 Accent 3" w:semiHidden="0" w:uiPriority="66" w:unhideWhenUsed="0"/>
+    <w:lsdException w:name="Medium Grid 1 Accent 3" w:semiHidden="0" w:uiPriority="67" w:unhideWhenUsed="0"/>
+    <w:lsdException w:name="Medium Grid 2 Accent 3" w:semiHidden="0" w:uiPriority="68" w:unhideWhenUsed="0"/>
+    <w:lsdException w:name="Medium Grid 3 Accent 3" w:semiHidden="0" w:uiPriority="69" w:unhideWhenUsed="0"/>
+    <w:lsdException w:name="Dark List Accent 3" w:semiHidden="0" w:uiPriority="70" w:unhideWhenUsed="0"/>
+    <w:lsdException w:name="Colorful Shading Accent 3" w:semiHidden="0" w:uiPriority="71" w:unhideWhenUsed="0"/>
+    <w:lsdException w:name="Colorful List Accent 3" w:semiHidden="0" w:uiPriority="72" w:unhideWhenUsed="0"/>
+    <w:lsdException w:name="Colorful Grid Accent 3" w:semiHidden="0" w:uiPriority="73" w:unhideWhenUsed="0"/>
+    <w:lsdException w:name="Light Shading Accent 4" w:semiHidden="0" w:uiPriority="60" w:unhideWhenUsed="0"/>
+    <w:lsdException w:name="Light List Accent 4" w:semiHidden="0" w:uiPriority="61" w:unhideWhenUsed="0"/>
+    <w:lsdException w:name="Light Grid Accent 4" w:semiHidden="0" w:uiPriority="62" w:unhideWhenUsed="0"/>
+    <w:lsdException w:name="Medium Shading 1 Accent 4" w:semiHidden="0" w:uiPriority="63" w:unhideWhenUsed="0"/>
+    <w:lsdException w:name="Medium Shading 2 Accent 4" w:semiHidden="0" w:uiPriority="64" w:unhideWhenUsed="0"/>
+    <w:lsdException w:name="Medium List 1 Accent 4" w:semiHidden="0" w:uiPriority="65" w:unhideWhenUsed="0"/>
+    <w:lsdException w:name="Medium List 2 Accent 4" w:semiHidden="0" w:uiPriority="66" w:unhideWhenUsed="0"/>
+    <w:lsdException w:name="Medium Grid 1 Accent 4" w:semiHidden="0" w:uiPriority="67" w:unhideWhenUsed="0"/>
+    <w:lsdException w:name="Medium Grid 2 Accent 4" w:semiHidden="0" w:uiPriority="68" w:unhideWhenUsed="0"/>
+    <w:lsdException w:name="Medium Grid 3 Accent 4" w:semiHidden="0" w:uiPriority="69" w:unhideWhenUsed="0"/>
+    <w:lsdException w:name="Dark List Accent 4" w:semiHidden="0" w:uiPriority="70" w:unhideWhenUsed="0"/>
+    <w:lsdException w:name="Colorful Shading Accent 4" w:semiHidden="0" w:uiPriority="71" w:unhideWhenUsed="0"/>
+    <w:lsdException w:name="Colorful List Accent 4" w:semiHidden="0" w:uiPriority="72" w:unhideWhenUsed="0"/>
+    <w:lsdException w:name="Colorful Grid Accent 4" w:semiHidden="0" w:uiPriority="73" w:unhideWhenUsed="0"/>
+    <w:lsdException w:name="Light Shading Accent 5" w:semiHidden="0" w:uiPriority="60" w:unhideWhenUsed="0"/>
+    <w:lsdException w:name="Light List Accent 5" w:semiHidden="0" w:uiPriority="61" w:unhideWhenUsed="0"/>
+    <w:lsdException w:name="Light Grid Accent 5" w:semiHidden="0" w:uiPriority="62" w:unhideWhenUsed="0"/>
+    <w:lsdException w:name="Medium Shading 1 Accent 5" w:semiHidden="0" w:uiPriority="63" w:unhideWhenUsed="0"/>
+    <w:lsdException w:name="Medium Shading 2 Accent 5" w:semiHidden="0" w:uiPriority="64" w:unhideWhenUsed="0"/>
+    <w:lsdException w:name="Medium List 1 Accent 5" w:semiHidden="0" w:uiPriority="65" w:unhideWhenUsed="0"/>
+    <w:lsdException w:name="Medium List 2 Accent 5" w:semiHidden="0" w:uiPriority="66" w:unhideWhenUsed="0"/>
+    <w:lsdException w:name="Medium Grid 1 Accent 5" w:semiHidden="0" w:uiPriority="67" w:unhideWhenUsed="0"/>
+    <w:lsdException w:name="Medium Grid 2 Accent 5" w:semiHidden="0" w:uiPriority="68" w:unhideWhenUsed="0"/>
+    <w:lsdException w:name="Medium Grid 3 Accent 5" w:semiHidden="0" w:uiPriority="69" w:unhideWhenUsed="0"/>
+    <w:lsdException w:name="Dark List Accent 5" w:semiHidden="0" w:uiPriority="70" w:unhideWhenUsed="0"/>
+    <w:lsdException w:name="Colorful Shading Accent 5" w:semiHidden="0" w:uiPriority="71" w:unhideWhenUsed="0"/>
+    <w:lsdException w:name="Colorful List Accent 5" w:semiHidden="0" w:uiPriority="72" w:unhideWhenUsed="0"/>
+    <w:lsdException w:name="Colorful Grid Accent 5" w:semiHidden="0" w:uiPriority="73" w:unhideWhenUsed="0"/>
+    <w:lsdException w:name="Light Shading Accent 6" w:semiHidden="0" w:uiPriority="60" w:unhideWhenUsed="0"/>
+    <w:lsdException w:name="Light List Accent 6" w:semiHidden="0" w:uiPriority="61" w:unhideWhenUsed="0"/>
+    <w:lsdException w:name="Light Grid Accent 6" w:semiHidden="0" w:uiPriority="62" w:unhideWhenUsed="0"/>
+    <w:lsdException w:name="Medium Shading 1 Accent 6" w:semiHidden="0" w:uiPriority="63" w:unhideWhenUsed="0"/>
+    <w:lsdException w:name="Medium Shading 2 Accent 6" w:semiHidden="0" w:uiPriority="64" w:unhideWhenUsed="0"/>
+    <w:lsdException w:name="Medium List 1 Accent 6" w:semiHidden="0" w:uiPriority="65" w:unhideWhenUsed="0"/>
+    <w:lsdException w:name="Medium List 2 Accent 6" w:semiHidden="0" w:uiPriority="66" w:unhideWhenUsed="0"/>
+    <w:lsdException w:name="Medium Grid 1 Accent 6" w:semiHidden="0" w:uiPriority="67" w:unhideWhenUsed="0"/>
+    <w:lsdException w:name="Medium Grid 2 Accent 6" w:semiHidden="0" w:uiPriority="68" w:unhideWhenUsed="0"/>
+    <w:lsdException w:name="Medium Grid 3 Accent 6" w:semiHidden="0" w:uiPriority="69" w:unhideWhenUsed="0"/>
+    <w:lsdException w:name="Dark List Accent 6" w:semiHidden="0" w:uiPriority="70" w:unhideWhenUsed="0"/>
+    <w:lsdException w:name="Colorful Shading Accent 6" w:semiHidden="0" w:uiPriority="71" w:unhideWhenUsed="0"/>
+    <w:lsdException w:name="Colorful List Accent 6" w:semiHidden="0" w:uiPriority="72" w:unhideWhenUsed="0"/>
+    <w:lsdException w:name="Colorful Grid Accent 6" w:semiHidden="0" w:uiPriority="73" w:unhideWhenUsed="0"/>
+    <w:lsdException w:name="Subtle Emphasis" w:semiHidden="0" w:uiPriority="19" w:unhideWhenUsed="0" w:qFormat="1"/>
+    <w:lsdException w:name="Intense Emphasis" w:semiHidden="0" w:uiPriority="21" w:unhideWhenUsed="0" w:qFormat="1"/>
+    <w:lsdException w:name="Subtle Reference" w:semiHidden="0" w:uiPriority="31" w:unhideWhenUsed="0" w:qFormat="1"/>
+    <w:lsdException w:name="Intense Reference" w:semiHidden="0" w:uiPriority="32" w:unhideWhenUsed="0" w:qFormat="1"/>
+    <w:lsdException w:name="Book Title" w:semiHidden="0" w:uiPriority="33" w:unhideWhenUsed="0" w:qFormat="1"/>
+    <w:lsdException w:name="Bibliography" w:uiPriority="37"/>
+    <w:lsdException w:name="TOC Heading" w:uiPriority="39" w:qFormat="1"/>
+  </w:latentStyles>
+  <w:style w:type="paragraph" w:default="1" w:styleId="Normal">
+    <w:name w:val="Normal"/>
+    <w:rPr>
+      <w:sz w:val="24"/>
+      <w:szCs w:val="24"/>
+    </w:rPr>
+  </w:style>
+  <w:style w:type="character" w:default="1" w:styleId="DefaultParagraphFont">
+    <w:name w:val="Default Paragraph Font"/>
+    <w:uiPriority w:val="1"/>
+    <w:semiHidden/>
+    <w:unhideWhenUsed/>
+  </w:style>
+  <w:style w:type="table" w:default="1" w:styleId="TableNormal">
+    <w:name w:val="Normal Table"/>
+    <w:uiPriority w:val="99"/>
+    <w:semiHidden/>
+    <w:unhideWhenUsed/>
+    <w:tblPr>
+      <w:tblInd w:w="0" w:type="dxa"/>
+      <w:tblCellMar>
+        <w:top w:w="0" w:type="dxa"/>
+        <w:left w:w="108" w:type="dxa"/>
+        <w:bottom w:w="0" w:type="dxa"/>
+        <w:right w:w="108" w:type="dxa"/>
+      </w:tblCellMar>
+    </w:tblPr>
+  </w:style>
+  <w:style w:type="numbering" w:default="1" w:styleId="NoList">
+    <w:name w:val="No List"/>
+    <w:uiPriority w:val="99"/>
+    <w:semiHidden/>
+    <w:unhideWhenUsed/>
+  </w:style>
+  <w:style w:type="character" w:styleId="Hyperlink">
+    <w:name w:val="Hyperlink"/>
+    <w:rPr>
+      <w:u w:val="single"/>
+    </w:rPr>
+  </w:style>
+  <w:style w:type="paragraph" w:customStyle="1" w:styleId="HeaderFooter">
+    <w:name w:val="Header &amp; Footer"/>
+    <w:pPr>
+      <w:tabs>
+        <w:tab w:val="right" w:pos="9020"/>
+      </w:tabs>
+    </w:pPr>
+    <w:rPr>
+      <w:rFonts w:ascii="Helvetica" w:hAnsi="Helvetica" w:cs="Arial Unicode MS"/>
+      <w:color w:val="000000"/>
+      <w:sz w:val="24"/>
+      <w:szCs w:val="24"/>
+    </w:rPr>
+  </w:style>
+  <w:style w:type="paragraph" w:customStyle="1" w:styleId="Body">
+    <w:name w:val="Body"/>
+    <w:pPr>
+      <w:spacing w:line="276" w:lineRule="auto"/>
+    </w:pPr>
+    <w:rPr>
+      <w:rFonts w:ascii="Arial" w:hAnsi="Arial" w:cs="Arial Unicode MS"/>
+      <w:color w:val="000000"/>
+      <w:sz w:val="22"/>
+      <w:szCs w:val="22"/>
+      <w:u w:color="000000"/>
+    </w:rPr>
+  </w:style>
+  <w:style w:type="numbering" w:customStyle="1" w:styleId="ImportedStyle1">
+    <w:name w:val="Imported Style 1"/>
+    <w:pPr>
+      <w:numPr>
+        <w:numId w:val="1"/>
+      </w:numPr>
+    </w:pPr>
+  </w:style>
+  <w:style w:type="numbering" w:customStyle="1" w:styleId="ImportedStyle2">
+    <w:name w:val="Imported Style 2"/>
+    <w:pPr>
+      <w:numPr>
+        <w:numId w:val="3"/>
+      </w:numPr>
+    </w:pPr>
+  </w:style>
+  <w:style w:type="numbering" w:customStyle="1" w:styleId="ImportedStyle3">
     <w:name w:val="Imported Style 3"/>
     <w:pPr>
       <w:numPr>
@@ -1881,7 +2306,7 @@
 </file>
 
 <file path=word/theme/theme1.xml><?xml version="1.0" encoding="utf-8"?>
-<a:theme xmlns:a="http://schemas.openxmlformats.org/drawingml/2006/main" xmlns:r="http://schemas.openxmlformats.org/officeDocument/2006/relationships" name="Office">
+<a:theme xmlns:a="http://schemas.openxmlformats.org/drawingml/2006/main" name="Office">
   <a:themeElements>
     <a:clrScheme name="Office">
       <a:dk1>
@@ -2013,7 +2438,7 @@
         </a:effectStyle>
         <a:effectStyle>
           <a:effectLst>
-            <a:outerShdw sx="100000" sy="100000" kx="0" ky="0" algn="b" rotWithShape="0" blurRad="38100" dist="20000" dir="5400000">
+            <a:outerShdw blurRad="38100" dist="20000" dir="5400000" rotWithShape="0">
               <a:srgbClr val="000000">
                 <a:alpha val="38000"/>
               </a:srgbClr>
@@ -2089,7 +2514,7 @@
         <a:effectLst/>
         <a:sp3d/>
       </a:spPr>
-      <a:bodyPr rot="0" spcFirstLastPara="1" vertOverflow="overflow" horzOverflow="overflow" vert="horz" wrap="square" lIns="0" tIns="0" rIns="0" bIns="0" numCol="1" spcCol="38100" rtlCol="0" anchor="t" upright="0">
+      <a:bodyPr rot="0" spcFirstLastPara="1" vertOverflow="overflow" horzOverflow="overflow" vert="horz" wrap="square" lIns="0" tIns="0" rIns="0" bIns="0" numCol="1" spcCol="38100" rtlCol="0" anchor="t">
         <a:spAutoFit/>
       </a:bodyPr>
       <a:lstStyle>
@@ -2108,7 +2533,7 @@
           <a:buFontTx/>
           <a:buNone/>
           <a:tabLst/>
-          <a:defRPr b="0" baseline="0" cap="none" i="0" spc="0" strike="noStrike" sz="1800" u="none" kumimoji="0" normalizeH="0">
+          <a:defRPr kumimoji="0" sz="1800" b="0" i="0" u="none" strike="noStrike" cap="none" spc="0" normalizeH="0" baseline="0">
             <a:ln>
               <a:noFill/>
             </a:ln>
@@ -2138,7 +2563,7 @@
           <a:buFontTx/>
           <a:buNone/>
           <a:tabLst/>
-          <a:defRPr b="0" baseline="0" cap="none" i="0" spc="0" strike="noStrike" sz="1800" u="none" kumimoji="0" normalizeH="0">
+          <a:defRPr kumimoji="0" sz="1800" b="0" i="0" u="none" strike="noStrike" cap="none" spc="0" normalizeH="0" baseline="0">
             <a:ln>
               <a:noFill/>
             </a:ln>
@@ -2164,7 +2589,7 @@
           <a:buFontTx/>
           <a:buNone/>
           <a:tabLst/>
-          <a:defRPr b="0" baseline="0" cap="none" i="0" spc="0" strike="noStrike" sz="1800" u="none" kumimoji="0" normalizeH="0">
+          <a:defRPr kumimoji="0" sz="1800" b="0" i="0" u="none" strike="noStrike" cap="none" spc="0" normalizeH="0" baseline="0">
             <a:ln>
               <a:noFill/>
             </a:ln>
@@ -2190,7 +2615,7 @@
           <a:buFontTx/>
           <a:buNone/>
           <a:tabLst/>
-          <a:defRPr b="0" baseline="0" cap="none" i="0" spc="0" strike="noStrike" sz="1800" u="none" kumimoji="0" normalizeH="0">
+          <a:defRPr kumimoji="0" sz="1800" b="0" i="0" u="none" strike="noStrike" cap="none" spc="0" normalizeH="0" baseline="0">
             <a:ln>
               <a:noFill/>
             </a:ln>
@@ -2216,7 +2641,7 @@
           <a:buFontTx/>
           <a:buNone/>
           <a:tabLst/>
-          <a:defRPr b="0" baseline="0" cap="none" i="0" spc="0" strike="noStrike" sz="1800" u="none" kumimoji="0" normalizeH="0">
+          <a:defRPr kumimoji="0" sz="1800" b="0" i="0" u="none" strike="noStrike" cap="none" spc="0" normalizeH="0" baseline="0">
             <a:ln>
               <a:noFill/>
             </a:ln>
@@ -2242,7 +2667,7 @@
           <a:buFontTx/>
           <a:buNone/>
           <a:tabLst/>
-          <a:defRPr b="0" baseline="0" cap="none" i="0" spc="0" strike="noStrike" sz="1800" u="none" kumimoji="0" normalizeH="0">
+          <a:defRPr kumimoji="0" sz="1800" b="0" i="0" u="none" strike="noStrike" cap="none" spc="0" normalizeH="0" baseline="0">
             <a:ln>
               <a:noFill/>
             </a:ln>
@@ -2268,7 +2693,7 @@
           <a:buFontTx/>
           <a:buNone/>
           <a:tabLst/>
-          <a:defRPr b="0" baseline="0" cap="none" i="0" spc="0" strike="noStrike" sz="1800" u="none" kumimoji="0" normalizeH="0">
+          <a:defRPr kumimoji="0" sz="1800" b="0" i="0" u="none" strike="noStrike" cap="none" spc="0" normalizeH="0" baseline="0">
             <a:ln>
               <a:noFill/>
             </a:ln>
@@ -2294,7 +2719,7 @@
           <a:buFontTx/>
           <a:buNone/>
           <a:tabLst/>
-          <a:defRPr b="0" baseline="0" cap="none" i="0" spc="0" strike="noStrike" sz="1800" u="none" kumimoji="0" normalizeH="0">
+          <a:defRPr kumimoji="0" sz="1800" b="0" i="0" u="none" strike="noStrike" cap="none" spc="0" normalizeH="0" baseline="0">
             <a:ln>
               <a:noFill/>
             </a:ln>
@@ -2320,7 +2745,7 @@
           <a:buFontTx/>
           <a:buNone/>
           <a:tabLst/>
-          <a:defRPr b="0" baseline="0" cap="none" i="0" spc="0" strike="noStrike" sz="1800" u="none" kumimoji="0" normalizeH="0">
+          <a:defRPr kumimoji="0" sz="1800" b="0" i="0" u="none" strike="noStrike" cap="none" spc="0" normalizeH="0" baseline="0">
             <a:ln>
               <a:noFill/>
             </a:ln>
@@ -2346,7 +2771,7 @@
           <a:buFontTx/>
           <a:buNone/>
           <a:tabLst/>
-          <a:defRPr b="0" baseline="0" cap="none" i="0" spc="0" strike="noStrike" sz="1800" u="none" kumimoji="0" normalizeH="0">
+          <a:defRPr kumimoji="0" sz="1800" b="0" i="0" u="none" strike="noStrike" cap="none" spc="0" normalizeH="0" baseline="0">
             <a:ln>
               <a:noFill/>
             </a:ln>
@@ -2359,9 +2784,15 @@
         </a:lvl9pPr>
       </a:lstStyle>
       <a:style>
-        <a:lnRef idx="0"/>
-        <a:fillRef idx="0"/>
-        <a:effectRef idx="0"/>
+        <a:lnRef idx="0">
+          <a:scrgbClr r="0" g="0" b="0"/>
+        </a:lnRef>
+        <a:fillRef idx="0">
+          <a:scrgbClr r="0" g="0" b="0"/>
+        </a:fillRef>
+        <a:effectRef idx="0">
+          <a:scrgbClr r="0" g="0" b="0"/>
+        </a:effectRef>
         <a:fontRef idx="none"/>
       </a:style>
     </a:spDef>
@@ -2376,7 +2807,7 @@
           <a:round/>
         </a:ln>
         <a:effectLst>
-          <a:outerShdw sx="100000" sy="100000" kx="0" ky="0" algn="b" rotWithShape="0" blurRad="38100" dist="20000" dir="5400000">
+          <a:outerShdw blurRad="38100" dist="20000" dir="5400000" rotWithShape="0">
             <a:srgbClr val="000000">
               <a:alpha val="38000"/>
             </a:srgbClr>
@@ -2384,7 +2815,7 @@
         </a:effectLst>
         <a:sp3d/>
       </a:spPr>
-      <a:bodyPr rot="0" spcFirstLastPara="1" vertOverflow="overflow" horzOverflow="overflow" vert="horz" wrap="square" lIns="91439" tIns="45719" rIns="91439" bIns="45719" numCol="1" spcCol="38100" rtlCol="0" anchor="t" upright="0">
+      <a:bodyPr rot="0" spcFirstLastPara="1" vertOverflow="overflow" horzOverflow="overflow" vert="horz" wrap="square" lIns="91439" tIns="45719" rIns="91439" bIns="45719" numCol="1" spcCol="38100" rtlCol="0" anchor="t">
         <a:noAutofit/>
       </a:bodyPr>
       <a:lstStyle>
@@ -2403,7 +2834,7 @@
           <a:buFontTx/>
           <a:buNone/>
           <a:tabLst/>
-          <a:defRPr b="0" baseline="0" cap="none" i="0" spc="0" strike="noStrike" sz="1800" u="none" kumimoji="0" normalizeH="0">
+          <a:defRPr kumimoji="0" sz="1800" b="0" i="0" u="none" strike="noStrike" cap="none" spc="0" normalizeH="0" baseline="0">
             <a:ln>
               <a:noFill/>
             </a:ln>
@@ -2429,7 +2860,7 @@
           <a:buFontTx/>
           <a:buNone/>
           <a:tabLst/>
-          <a:defRPr b="0" baseline="0" cap="none" i="0" spc="0" strike="noStrike" sz="1800" u="none" kumimoji="0" normalizeH="0">
+          <a:defRPr kumimoji="0" sz="1800" b="0" i="0" u="none" strike="noStrike" cap="none" spc="0" normalizeH="0" baseline="0">
             <a:ln>
               <a:noFill/>
             </a:ln>
@@ -2455,7 +2886,7 @@
           <a:buFontTx/>
           <a:buNone/>
           <a:tabLst/>
-          <a:defRPr b="0" baseline="0" cap="none" i="0" spc="0" strike="noStrike" sz="1800" u="none" kumimoji="0" normalizeH="0">
+          <a:defRPr kumimoji="0" sz="1800" b="0" i="0" u="none" strike="noStrike" cap="none" spc="0" normalizeH="0" baseline="0">
             <a:ln>
               <a:noFill/>
             </a:ln>
@@ -2481,7 +2912,7 @@
           <a:buFontTx/>
           <a:buNone/>
           <a:tabLst/>
-          <a:defRPr b="0" baseline="0" cap="none" i="0" spc="0" strike="noStrike" sz="1800" u="none" kumimoji="0" normalizeH="0">
+          <a:defRPr kumimoji="0" sz="1800" b="0" i="0" u="none" strike="noStrike" cap="none" spc="0" normalizeH="0" baseline="0">
             <a:ln>
               <a:noFill/>
             </a:ln>
@@ -2507,7 +2938,7 @@
           <a:buFontTx/>
           <a:buNone/>
           <a:tabLst/>
-          <a:defRPr b="0" baseline="0" cap="none" i="0" spc="0" strike="noStrike" sz="1800" u="none" kumimoji="0" normalizeH="0">
+          <a:defRPr kumimoji="0" sz="1800" b="0" i="0" u="none" strike="noStrike" cap="none" spc="0" normalizeH="0" baseline="0">
             <a:ln>
               <a:noFill/>
             </a:ln>
@@ -2533,7 +2964,7 @@
           <a:buFontTx/>
           <a:buNone/>
           <a:tabLst/>
-          <a:defRPr b="0" baseline="0" cap="none" i="0" spc="0" strike="noStrike" sz="1800" u="none" kumimoji="0" normalizeH="0">
+          <a:defRPr kumimoji="0" sz="1800" b="0" i="0" u="none" strike="noStrike" cap="none" spc="0" normalizeH="0" baseline="0">
             <a:ln>
               <a:noFill/>
             </a:ln>
@@ -2559,7 +2990,7 @@
           <a:buFontTx/>
           <a:buNone/>
           <a:tabLst/>
-          <a:defRPr b="0" baseline="0" cap="none" i="0" spc="0" strike="noStrike" sz="1800" u="none" kumimoji="0" normalizeH="0">
+          <a:defRPr kumimoji="0" sz="1800" b="0" i="0" u="none" strike="noStrike" cap="none" spc="0" normalizeH="0" baseline="0">
             <a:ln>
               <a:noFill/>
             </a:ln>
@@ -2585,7 +3016,7 @@
           <a:buFontTx/>
           <a:buNone/>
           <a:tabLst/>
-          <a:defRPr b="0" baseline="0" cap="none" i="0" spc="0" strike="noStrike" sz="1800" u="none" kumimoji="0" normalizeH="0">
+          <a:defRPr kumimoji="0" sz="1800" b="0" i="0" u="none" strike="noStrike" cap="none" spc="0" normalizeH="0" baseline="0">
             <a:ln>
               <a:noFill/>
             </a:ln>
@@ -2611,7 +3042,7 @@
           <a:buFontTx/>
           <a:buNone/>
           <a:tabLst/>
-          <a:defRPr b="0" baseline="0" cap="none" i="0" spc="0" strike="noStrike" sz="1800" u="none" kumimoji="0" normalizeH="0">
+          <a:defRPr kumimoji="0" sz="1800" b="0" i="0" u="none" strike="noStrike" cap="none" spc="0" normalizeH="0" baseline="0">
             <a:ln>
               <a:noFill/>
             </a:ln>
@@ -2637,7 +3068,7 @@
           <a:buFontTx/>
           <a:buNone/>
           <a:tabLst/>
-          <a:defRPr b="0" baseline="0" cap="none" i="0" spc="0" strike="noStrike" sz="1800" u="none" kumimoji="0" normalizeH="0">
+          <a:defRPr kumimoji="0" sz="1800" b="0" i="0" u="none" strike="noStrike" cap="none" spc="0" normalizeH="0" baseline="0">
             <a:ln>
               <a:noFill/>
             </a:ln>
@@ -2650,9 +3081,15 @@
         </a:lvl9pPr>
       </a:lstStyle>
       <a:style>
-        <a:lnRef idx="0"/>
-        <a:fillRef idx="0"/>
-        <a:effectRef idx="0"/>
+        <a:lnRef idx="0">
+          <a:scrgbClr r="0" g="0" b="0"/>
+        </a:lnRef>
+        <a:fillRef idx="0">
+          <a:scrgbClr r="0" g="0" b="0"/>
+        </a:fillRef>
+        <a:effectRef idx="0">
+          <a:scrgbClr r="0" g="0" b="0"/>
+        </a:effectRef>
         <a:fontRef idx="none"/>
       </a:style>
     </a:lnDef>
@@ -2666,7 +3103,7 @@
         <a:effectLst/>
         <a:sp3d/>
       </a:spPr>
-      <a:bodyPr rot="0" spcFirstLastPara="1" vertOverflow="overflow" horzOverflow="overflow" vert="horz" wrap="square" lIns="0" tIns="0" rIns="0" bIns="0" numCol="1" spcCol="38100" rtlCol="0" anchor="t" upright="0">
+      <a:bodyPr rot="0" spcFirstLastPara="1" vertOverflow="overflow" horzOverflow="overflow" vert="horz" wrap="square" lIns="0" tIns="0" rIns="0" bIns="0" numCol="1" spcCol="38100" rtlCol="0" anchor="t">
         <a:spAutoFit/>
       </a:bodyPr>
       <a:lstStyle>
@@ -2685,7 +3122,7 @@
           <a:buFontTx/>
           <a:buNone/>
           <a:tabLst/>
-          <a:defRPr b="0" baseline="0" cap="none" i="0" spc="0" strike="noStrike" sz="1800" u="none" kumimoji="0" normalizeH="0">
+          <a:defRPr kumimoji="0" sz="1800" b="0" i="0" u="none" strike="noStrike" cap="none" spc="0" normalizeH="0" baseline="0">
             <a:ln>
               <a:noFill/>
             </a:ln>
@@ -2715,7 +3152,7 @@
           <a:buFontTx/>
           <a:buNone/>
           <a:tabLst/>
-          <a:defRPr b="0" baseline="0" cap="none" i="0" spc="0" strike="noStrike" sz="1800" u="none" kumimoji="0" normalizeH="0">
+          <a:defRPr kumimoji="0" sz="1800" b="0" i="0" u="none" strike="noStrike" cap="none" spc="0" normalizeH="0" baseline="0">
             <a:ln>
               <a:noFill/>
             </a:ln>
@@ -2741,7 +3178,7 @@
           <a:buFontTx/>
           <a:buNone/>
           <a:tabLst/>
-          <a:defRPr b="0" baseline="0" cap="none" i="0" spc="0" strike="noStrike" sz="1800" u="none" kumimoji="0" normalizeH="0">
+          <a:defRPr kumimoji="0" sz="1800" b="0" i="0" u="none" strike="noStrike" cap="none" spc="0" normalizeH="0" baseline="0">
             <a:ln>
               <a:noFill/>
             </a:ln>
@@ -2767,7 +3204,7 @@
           <a:buFontTx/>
           <a:buNone/>
           <a:tabLst/>
-          <a:defRPr b="0" baseline="0" cap="none" i="0" spc="0" strike="noStrike" sz="1800" u="none" kumimoji="0" normalizeH="0">
+          <a:defRPr kumimoji="0" sz="1800" b="0" i="0" u="none" strike="noStrike" cap="none" spc="0" normalizeH="0" baseline="0">
             <a:ln>
               <a:noFill/>
             </a:ln>
@@ -2793,7 +3230,7 @@
           <a:buFontTx/>
           <a:buNone/>
           <a:tabLst/>
-          <a:defRPr b="0" baseline="0" cap="none" i="0" spc="0" strike="noStrike" sz="1800" u="none" kumimoji="0" normalizeH="0">
+          <a:defRPr kumimoji="0" sz="1800" b="0" i="0" u="none" strike="noStrike" cap="none" spc="0" normalizeH="0" baseline="0">
             <a:ln>
               <a:noFill/>
             </a:ln>
@@ -2819,7 +3256,7 @@
           <a:buFontTx/>
           <a:buNone/>
           <a:tabLst/>
-          <a:defRPr b="0" baseline="0" cap="none" i="0" spc="0" strike="noStrike" sz="1800" u="none" kumimoji="0" normalizeH="0">
+          <a:defRPr kumimoji="0" sz="1800" b="0" i="0" u="none" strike="noStrike" cap="none" spc="0" normalizeH="0" baseline="0">
             <a:ln>
               <a:noFill/>
             </a:ln>
@@ -2845,7 +3282,7 @@
           <a:buFontTx/>
           <a:buNone/>
           <a:tabLst/>
-          <a:defRPr b="0" baseline="0" cap="none" i="0" spc="0" strike="noStrike" sz="1800" u="none" kumimoji="0" normalizeH="0">
+          <a:defRPr kumimoji="0" sz="1800" b="0" i="0" u="none" strike="noStrike" cap="none" spc="0" normalizeH="0" baseline="0">
             <a:ln>
               <a:noFill/>
             </a:ln>
@@ -2871,7 +3308,7 @@
           <a:buFontTx/>
           <a:buNone/>
           <a:tabLst/>
-          <a:defRPr b="0" baseline="0" cap="none" i="0" spc="0" strike="noStrike" sz="1800" u="none" kumimoji="0" normalizeH="0">
+          <a:defRPr kumimoji="0" sz="1800" b="0" i="0" u="none" strike="noStrike" cap="none" spc="0" normalizeH="0" baseline="0">
             <a:ln>
               <a:noFill/>
             </a:ln>
@@ -2897,7 +3334,7 @@
           <a:buFontTx/>
           <a:buNone/>
           <a:tabLst/>
-          <a:defRPr b="0" baseline="0" cap="none" i="0" spc="0" strike="noStrike" sz="1800" u="none" kumimoji="0" normalizeH="0">
+          <a:defRPr kumimoji="0" sz="1800" b="0" i="0" u="none" strike="noStrike" cap="none" spc="0" normalizeH="0" baseline="0">
             <a:ln>
               <a:noFill/>
             </a:ln>
@@ -2923,7 +3360,7 @@
           <a:buFontTx/>
           <a:buNone/>
           <a:tabLst/>
-          <a:defRPr b="0" baseline="0" cap="none" i="0" spc="0" strike="noStrike" sz="1800" u="none" kumimoji="0" normalizeH="0">
+          <a:defRPr kumimoji="0" sz="1800" b="0" i="0" u="none" strike="noStrike" cap="none" spc="0" normalizeH="0" baseline="0">
             <a:ln>
               <a:noFill/>
             </a:ln>
@@ -2936,12 +3373,19 @@
         </a:lvl9pPr>
       </a:lstStyle>
       <a:style>
-        <a:lnRef idx="0"/>
-        <a:fillRef idx="0"/>
-        <a:effectRef idx="0"/>
+        <a:lnRef idx="0">
+          <a:scrgbClr r="0" g="0" b="0"/>
+        </a:lnRef>
+        <a:fillRef idx="0">
+          <a:scrgbClr r="0" g="0" b="0"/>
+        </a:fillRef>
+        <a:effectRef idx="0">
+          <a:scrgbClr r="0" g="0" b="0"/>
+        </a:effectRef>
         <a:fontRef idx="none"/>
       </a:style>
     </a:txDef>
   </a:objectDefaults>
+  <a:extraClrSchemeLst/>
 </a:theme>
 </file>
</xml_diff>